<commit_message>
Update Plan van aanpak Bakkerij Leiden.docx
</commit_message>
<xml_diff>
--- a/word/Plan van aanpak Bakkerij Leiden.docx
+++ b/word/Plan van aanpak Bakkerij Leiden.docx
@@ -37,26 +37,7 @@
         </w:rPr>
       </w:pPr>
       <w:r>
-        <w:t xml:space="preserve">Database voorbereiden, </w:t>
-      </w:r>
-      <w:proofErr w:type="spellStart"/>
-      <w:r>
-        <w:t>Bitbucket</w:t>
-      </w:r>
-      <w:proofErr w:type="spellEnd"/>
-      <w:r>
-        <w:t xml:space="preserve"> </w:t>
-      </w:r>
-      <w:proofErr w:type="spellStart"/>
-      <w:r>
-        <w:t>Repository</w:t>
-      </w:r>
-      <w:proofErr w:type="spellEnd"/>
-      <w:r>
-        <w:t xml:space="preserve"> aanmaken en </w:t>
-      </w:r>
-      <w:r>
-        <w:t>klonen.</w:t>
+        <w:t>Database voorbereiden, Bitbucket Repository aanmaken en klonen.</w:t>
       </w:r>
     </w:p>
     <w:p>
@@ -110,52 +91,27 @@
           <w:sz w:val="20"/>
           <w:szCs w:val="20"/>
         </w:rPr>
-        <w:t xml:space="preserve">Iedereen </w:t>
-      </w:r>
-      <w:proofErr w:type="spellStart"/>
-      <w:r>
-        <w:rPr>
-          <w:sz w:val="20"/>
-          <w:szCs w:val="20"/>
-        </w:rPr>
-        <w:t>Github</w:t>
-      </w:r>
-      <w:proofErr w:type="spellEnd"/>
-      <w:r>
-        <w:rPr>
-          <w:sz w:val="20"/>
-          <w:szCs w:val="20"/>
-        </w:rPr>
-        <w:t xml:space="preserve"> account maken.</w:t>
-      </w:r>
-    </w:p>
-    <w:p>
-      <w:pPr>
-        <w:pStyle w:val="Lijstalinea"/>
-        <w:numPr>
-          <w:ilvl w:val="0"/>
-          <w:numId w:val="1"/>
-        </w:numPr>
-        <w:rPr>
-          <w:sz w:val="20"/>
-          <w:szCs w:val="20"/>
-        </w:rPr>
-      </w:pPr>
-      <w:proofErr w:type="spellStart"/>
-      <w:r>
-        <w:rPr>
-          <w:sz w:val="20"/>
-          <w:szCs w:val="20"/>
-        </w:rPr>
-        <w:t>Wireframes</w:t>
-      </w:r>
-      <w:proofErr w:type="spellEnd"/>
-      <w:r>
-        <w:rPr>
-          <w:sz w:val="20"/>
-          <w:szCs w:val="20"/>
-        </w:rPr>
-        <w:t xml:space="preserve"> maken</w:t>
+        <w:t>Iedereen Github account maken.</w:t>
+      </w:r>
+    </w:p>
+    <w:p>
+      <w:pPr>
+        <w:pStyle w:val="Lijstalinea"/>
+        <w:numPr>
+          <w:ilvl w:val="0"/>
+          <w:numId w:val="1"/>
+        </w:numPr>
+        <w:rPr>
+          <w:sz w:val="20"/>
+          <w:szCs w:val="20"/>
+        </w:rPr>
+      </w:pPr>
+      <w:r>
+        <w:rPr>
+          <w:sz w:val="20"/>
+          <w:szCs w:val="20"/>
+        </w:rPr>
+        <w:t>Wireframes maken</w:t>
       </w:r>
       <w:r>
         <w:rPr>
@@ -204,21 +160,12 @@
           <w:szCs w:val="20"/>
         </w:rPr>
       </w:pPr>
-      <w:proofErr w:type="spellStart"/>
-      <w:r>
-        <w:rPr>
-          <w:sz w:val="20"/>
-          <w:szCs w:val="20"/>
-        </w:rPr>
-        <w:t>use</w:t>
-      </w:r>
-      <w:proofErr w:type="spellEnd"/>
-      <w:r>
-        <w:rPr>
-          <w:sz w:val="20"/>
-          <w:szCs w:val="20"/>
-        </w:rPr>
-        <w:t xml:space="preserve"> case diagram aangemaakt</w:t>
+      <w:r>
+        <w:rPr>
+          <w:sz w:val="20"/>
+          <w:szCs w:val="20"/>
+        </w:rPr>
+        <w:t>use case diagram aangemaakt</w:t>
       </w:r>
       <w:r>
         <w:rPr>
@@ -240,31 +187,13 @@
           <w:szCs w:val="20"/>
         </w:rPr>
       </w:pPr>
-      <w:proofErr w:type="spellStart"/>
-      <w:r>
-        <w:rPr>
-          <w:sz w:val="20"/>
-          <w:szCs w:val="20"/>
-        </w:rPr>
-        <w:t>Respository</w:t>
-      </w:r>
-      <w:proofErr w:type="spellEnd"/>
-      <w:r>
-        <w:rPr>
-          <w:sz w:val="20"/>
-          <w:szCs w:val="20"/>
-        </w:rPr>
-        <w:t xml:space="preserve"> </w:t>
-      </w:r>
-      <w:proofErr w:type="spellStart"/>
-      <w:r>
-        <w:rPr>
-          <w:sz w:val="20"/>
-          <w:szCs w:val="20"/>
-        </w:rPr>
-        <w:t>clonen</w:t>
-      </w:r>
-      <w:proofErr w:type="spellEnd"/>
+      <w:r>
+        <w:rPr>
+          <w:sz w:val="20"/>
+          <w:szCs w:val="20"/>
+        </w:rPr>
+        <w:t>Respository clonen</w:t>
+      </w:r>
       <w:r>
         <w:rPr>
           <w:sz w:val="20"/>
@@ -317,17 +246,68 @@
           <w:sz w:val="20"/>
           <w:szCs w:val="20"/>
         </w:rPr>
-        <w:t xml:space="preserve">Design voor de website maken / </w:t>
-      </w:r>
-      <w:proofErr w:type="spellStart"/>
-      <w:r>
-        <w:rPr>
-          <w:sz w:val="20"/>
-          <w:szCs w:val="20"/>
-        </w:rPr>
-        <w:t>wireframe</w:t>
-      </w:r>
-      <w:proofErr w:type="spellEnd"/>
+        <w:t>Design voor de website maken / wireframe.</w:t>
+      </w:r>
+    </w:p>
+    <w:p>
+      <w:pPr>
+        <w:pStyle w:val="Lijstalinea"/>
+        <w:numPr>
+          <w:ilvl w:val="0"/>
+          <w:numId w:val="1"/>
+        </w:numPr>
+        <w:rPr>
+          <w:sz w:val="20"/>
+          <w:szCs w:val="20"/>
+        </w:rPr>
+      </w:pPr>
+      <w:r>
+        <w:rPr>
+          <w:sz w:val="20"/>
+          <w:szCs w:val="20"/>
+        </w:rPr>
+        <w:t>Logbookmaken.</w:t>
+      </w:r>
+    </w:p>
+    <w:p>
+      <w:pPr>
+        <w:pStyle w:val="Lijstalinea"/>
+        <w:numPr>
+          <w:ilvl w:val="0"/>
+          <w:numId w:val="1"/>
+        </w:numPr>
+        <w:rPr>
+          <w:sz w:val="20"/>
+          <w:szCs w:val="20"/>
+        </w:rPr>
+      </w:pPr>
+      <w:r>
+        <w:rPr>
+          <w:sz w:val="20"/>
+          <w:szCs w:val="20"/>
+        </w:rPr>
+        <w:t>Template zoeken voor design.</w:t>
+      </w:r>
+    </w:p>
+    <w:p>
+      <w:pPr>
+        <w:pStyle w:val="Lijstalinea"/>
+        <w:numPr>
+          <w:ilvl w:val="0"/>
+          <w:numId w:val="1"/>
+        </w:numPr>
+        <w:rPr>
+          <w:sz w:val="20"/>
+          <w:szCs w:val="20"/>
+        </w:rPr>
+      </w:pPr>
+      <w:r>
+        <w:rPr>
+          <w:sz w:val="20"/>
+          <w:szCs w:val="20"/>
+        </w:rPr>
+        <w:t>front-end website maken met script</w:t>
+      </w:r>
       <w:r>
         <w:rPr>
           <w:sz w:val="20"/>
@@ -348,15 +328,60 @@
           <w:szCs w:val="20"/>
         </w:rPr>
       </w:pPr>
-      <w:proofErr w:type="spellStart"/>
-      <w:r>
-        <w:rPr>
-          <w:sz w:val="20"/>
-          <w:szCs w:val="20"/>
-        </w:rPr>
-        <w:t>Logbookmaken</w:t>
-      </w:r>
-      <w:proofErr w:type="spellEnd"/>
+      <w:r>
+        <w:rPr>
+          <w:sz w:val="20"/>
+          <w:szCs w:val="20"/>
+        </w:rPr>
+        <w:t>Logo bewerken en aapassen in fotoshop.</w:t>
+      </w:r>
+    </w:p>
+    <w:p>
+      <w:pPr>
+        <w:pStyle w:val="Lijstalinea"/>
+        <w:numPr>
+          <w:ilvl w:val="0"/>
+          <w:numId w:val="1"/>
+        </w:numPr>
+        <w:rPr>
+          <w:sz w:val="20"/>
+          <w:szCs w:val="20"/>
+        </w:rPr>
+      </w:pPr>
+      <w:r>
+        <w:rPr>
+          <w:sz w:val="20"/>
+          <w:szCs w:val="20"/>
+        </w:rPr>
+        <w:t>Database</w:t>
+      </w:r>
+      <w:r>
+        <w:rPr>
+          <w:sz w:val="20"/>
+          <w:szCs w:val="20"/>
+        </w:rPr>
+        <w:t xml:space="preserve"> maken.</w:t>
+      </w:r>
+    </w:p>
+    <w:p>
+      <w:pPr>
+        <w:pStyle w:val="Lijstalinea"/>
+        <w:numPr>
+          <w:ilvl w:val="0"/>
+          <w:numId w:val="1"/>
+        </w:numPr>
+        <w:rPr>
+          <w:sz w:val="20"/>
+          <w:szCs w:val="20"/>
+        </w:rPr>
+      </w:pPr>
+      <w:r>
+        <w:rPr>
+          <w:sz w:val="20"/>
+          <w:szCs w:val="20"/>
+        </w:rPr>
+        <w:t>login.php pagina maken</w:t>
+      </w:r>
       <w:r>
         <w:rPr>
           <w:sz w:val="20"/>
@@ -364,50 +389,206 @@
         </w:rPr>
         <w:t>.</w:t>
       </w:r>
-    </w:p>
-    <w:p>
-      <w:pPr>
-        <w:pStyle w:val="Lijstalinea"/>
-        <w:numPr>
-          <w:ilvl w:val="0"/>
-          <w:numId w:val="1"/>
-        </w:numPr>
-        <w:rPr>
-          <w:sz w:val="20"/>
-          <w:szCs w:val="20"/>
-        </w:rPr>
-      </w:pPr>
-      <w:r>
-        <w:rPr>
-          <w:sz w:val="20"/>
-          <w:szCs w:val="20"/>
-        </w:rPr>
-        <w:t>Template zoeken voor design.</w:t>
-      </w:r>
-    </w:p>
-    <w:p>
-      <w:pPr>
-        <w:pStyle w:val="Lijstalinea"/>
-        <w:numPr>
-          <w:ilvl w:val="0"/>
-          <w:numId w:val="1"/>
-        </w:numPr>
-        <w:rPr>
-          <w:sz w:val="20"/>
-          <w:szCs w:val="20"/>
-        </w:rPr>
-      </w:pPr>
-      <w:r>
-        <w:rPr>
-          <w:sz w:val="20"/>
-          <w:szCs w:val="20"/>
-        </w:rPr>
-        <w:t>front-end website maken met script</w:t>
-      </w:r>
-      <w:r>
-        <w:rPr>
-          <w:sz w:val="20"/>
-          <w:szCs w:val="20"/>
+      <w:r>
+        <w:rPr>
+          <w:sz w:val="20"/>
+          <w:szCs w:val="20"/>
+        </w:rPr>
+        <w:t xml:space="preserve"> (Aron)</w:t>
+      </w:r>
+    </w:p>
+    <w:p>
+      <w:pPr>
+        <w:pStyle w:val="Lijstalinea"/>
+        <w:numPr>
+          <w:ilvl w:val="0"/>
+          <w:numId w:val="1"/>
+        </w:numPr>
+        <w:rPr>
+          <w:sz w:val="20"/>
+          <w:szCs w:val="20"/>
+        </w:rPr>
+      </w:pPr>
+      <w:r>
+        <w:rPr>
+          <w:sz w:val="20"/>
+          <w:szCs w:val="20"/>
+        </w:rPr>
+        <w:t xml:space="preserve"> index.php pagina maken</w:t>
+      </w:r>
+      <w:r>
+        <w:rPr>
+          <w:sz w:val="20"/>
+          <w:szCs w:val="20"/>
+        </w:rPr>
+        <w:t xml:space="preserve"> (Martijn</w:t>
+      </w:r>
+    </w:p>
+    <w:p>
+      <w:pPr>
+        <w:pStyle w:val="Lijstalinea"/>
+        <w:numPr>
+          <w:ilvl w:val="0"/>
+          <w:numId w:val="1"/>
+        </w:numPr>
+        <w:rPr>
+          <w:sz w:val="20"/>
+          <w:szCs w:val="20"/>
+        </w:rPr>
+      </w:pPr>
+      <w:r>
+        <w:rPr>
+          <w:sz w:val="20"/>
+          <w:szCs w:val="20"/>
+        </w:rPr>
+        <w:t>Informatie zoeken over allergie</w:t>
+      </w:r>
+      <w:r>
+        <w:rPr>
+          <w:sz w:val="20"/>
+          <w:szCs w:val="20"/>
+        </w:rPr>
+        <w:t>. (Abdulbari)</w:t>
+      </w:r>
+    </w:p>
+    <w:p>
+      <w:pPr>
+        <w:pStyle w:val="Lijstalinea"/>
+        <w:numPr>
+          <w:ilvl w:val="0"/>
+          <w:numId w:val="1"/>
+        </w:numPr>
+        <w:rPr>
+          <w:sz w:val="20"/>
+          <w:szCs w:val="20"/>
+        </w:rPr>
+      </w:pPr>
+      <w:r>
+        <w:rPr>
+          <w:sz w:val="20"/>
+          <w:szCs w:val="20"/>
+        </w:rPr>
+        <w:t>wireframe en footer afronden in index</w:t>
+      </w:r>
+      <w:r>
+        <w:rPr>
+          <w:sz w:val="20"/>
+          <w:szCs w:val="20"/>
+        </w:rPr>
+        <w:t>.(Bilal)</w:t>
+      </w:r>
+    </w:p>
+    <w:p>
+      <w:pPr>
+        <w:pStyle w:val="Lijstalinea"/>
+        <w:numPr>
+          <w:ilvl w:val="0"/>
+          <w:numId w:val="1"/>
+        </w:numPr>
+        <w:rPr>
+          <w:sz w:val="20"/>
+          <w:szCs w:val="20"/>
+        </w:rPr>
+      </w:pPr>
+      <w:r>
+        <w:rPr>
+          <w:sz w:val="20"/>
+          <w:szCs w:val="20"/>
+        </w:rPr>
+        <w:t>Winkel mand aan werken.</w:t>
+      </w:r>
+      <w:r>
+        <w:rPr>
+          <w:sz w:val="20"/>
+          <w:szCs w:val="20"/>
+        </w:rPr>
+        <w:t>(Martijn)</w:t>
+      </w:r>
+    </w:p>
+    <w:p>
+      <w:pPr>
+        <w:pStyle w:val="Lijstalinea"/>
+        <w:numPr>
+          <w:ilvl w:val="0"/>
+          <w:numId w:val="1"/>
+        </w:numPr>
+        <w:rPr>
+          <w:sz w:val="20"/>
+          <w:szCs w:val="20"/>
+        </w:rPr>
+      </w:pPr>
+      <w:r>
+        <w:rPr>
+          <w:sz w:val="20"/>
+          <w:szCs w:val="20"/>
+        </w:rPr>
+        <w:t>SQL Bijwerken.</w:t>
+      </w:r>
+    </w:p>
+    <w:p>
+      <w:pPr>
+        <w:pStyle w:val="Lijstalinea"/>
+        <w:numPr>
+          <w:ilvl w:val="0"/>
+          <w:numId w:val="1"/>
+        </w:numPr>
+        <w:rPr>
+          <w:sz w:val="20"/>
+          <w:szCs w:val="20"/>
+          <w:lang w:val="en-US"/>
+        </w:rPr>
+      </w:pPr>
+      <w:r>
+        <w:rPr>
+          <w:sz w:val="20"/>
+          <w:szCs w:val="20"/>
+          <w:lang w:val="en-US"/>
+        </w:rPr>
+        <w:t>login fix en dashboard fix</w:t>
+      </w:r>
+      <w:r>
+        <w:rPr>
+          <w:sz w:val="20"/>
+          <w:szCs w:val="20"/>
+          <w:lang w:val="en-US"/>
+        </w:rPr>
+        <w:t>. (Aron)</w:t>
+      </w:r>
+    </w:p>
+    <w:p>
+      <w:pPr>
+        <w:pStyle w:val="Lijstalinea"/>
+        <w:numPr>
+          <w:ilvl w:val="0"/>
+          <w:numId w:val="1"/>
+        </w:numPr>
+        <w:rPr>
+          <w:sz w:val="20"/>
+          <w:szCs w:val="20"/>
+          <w:lang w:val="en-US"/>
+        </w:rPr>
+      </w:pPr>
+      <w:r>
+        <w:rPr>
+          <w:sz w:val="20"/>
+          <w:szCs w:val="20"/>
+          <w:lang w:val="en-US"/>
+        </w:rPr>
+        <w:t>B</w:t>
+      </w:r>
+      <w:r>
+        <w:rPr>
+          <w:sz w:val="20"/>
+          <w:szCs w:val="20"/>
+          <w:lang w:val="en-US"/>
+        </w:rPr>
+        <w:t>estelpagina responsive fix</w:t>
+      </w:r>
+      <w:r>
+        <w:rPr>
+          <w:sz w:val="20"/>
+          <w:szCs w:val="20"/>
+          <w:lang w:val="en-US"/>
         </w:rPr>
         <w:t>.</w:t>
       </w:r>
@@ -422,70 +603,15 @@
         <w:rPr>
           <w:sz w:val="20"/>
           <w:szCs w:val="20"/>
-        </w:rPr>
-      </w:pPr>
-      <w:r>
-        <w:rPr>
-          <w:sz w:val="20"/>
-          <w:szCs w:val="20"/>
-        </w:rPr>
-        <w:t>Logo bewerken en aapassen in fotoshop.</w:t>
-      </w:r>
-    </w:p>
-    <w:p>
-      <w:pPr>
-        <w:pStyle w:val="Lijstalinea"/>
-        <w:numPr>
-          <w:ilvl w:val="0"/>
-          <w:numId w:val="1"/>
-        </w:numPr>
-        <w:rPr>
-          <w:sz w:val="20"/>
-          <w:szCs w:val="20"/>
-        </w:rPr>
-      </w:pPr>
-      <w:r>
-        <w:rPr>
-          <w:sz w:val="20"/>
-          <w:szCs w:val="20"/>
-        </w:rPr>
-        <w:t>Database</w:t>
-      </w:r>
-      <w:r>
-        <w:rPr>
-          <w:sz w:val="20"/>
-          <w:szCs w:val="20"/>
-        </w:rPr>
-        <w:t xml:space="preserve"> maken.</w:t>
-      </w:r>
-    </w:p>
-    <w:p>
-      <w:pPr>
-        <w:pStyle w:val="Lijstalinea"/>
-        <w:numPr>
-          <w:ilvl w:val="0"/>
-          <w:numId w:val="1"/>
-        </w:numPr>
-        <w:rPr>
-          <w:sz w:val="20"/>
-          <w:szCs w:val="20"/>
-        </w:rPr>
-      </w:pPr>
-      <w:proofErr w:type="spellStart"/>
-      <w:r>
-        <w:rPr>
-          <w:sz w:val="20"/>
-          <w:szCs w:val="20"/>
-        </w:rPr>
-        <w:t>login.php</w:t>
-      </w:r>
-      <w:proofErr w:type="spellEnd"/>
-      <w:r>
-        <w:rPr>
-          <w:sz w:val="20"/>
-          <w:szCs w:val="20"/>
-        </w:rPr>
-        <w:t xml:space="preserve"> pagina maken</w:t>
+          <w:lang w:val="en-US"/>
+        </w:rPr>
+      </w:pPr>
+      <w:r>
+        <w:rPr>
+          <w:sz w:val="20"/>
+          <w:szCs w:val="20"/>
+        </w:rPr>
+        <w:t>index grid</w:t>
       </w:r>
       <w:r>
         <w:rPr>
@@ -505,50 +631,35 @@
         <w:rPr>
           <w:sz w:val="20"/>
           <w:szCs w:val="20"/>
-        </w:rPr>
-      </w:pPr>
-      <w:r>
-        <w:rPr>
-          <w:sz w:val="20"/>
-          <w:szCs w:val="20"/>
-        </w:rPr>
-        <w:t xml:space="preserve"> </w:t>
-      </w:r>
-      <w:proofErr w:type="spellStart"/>
-      <w:r>
-        <w:rPr>
-          <w:sz w:val="20"/>
-          <w:szCs w:val="20"/>
-        </w:rPr>
-        <w:t>index.php</w:t>
-      </w:r>
-      <w:proofErr w:type="spellEnd"/>
-      <w:r>
-        <w:rPr>
-          <w:sz w:val="20"/>
-          <w:szCs w:val="20"/>
-        </w:rPr>
-        <w:t xml:space="preserve"> pagina maken</w:t>
-      </w:r>
-    </w:p>
-    <w:p>
-      <w:pPr>
-        <w:pStyle w:val="Lijstalinea"/>
-        <w:numPr>
-          <w:ilvl w:val="0"/>
-          <w:numId w:val="1"/>
-        </w:numPr>
-        <w:rPr>
-          <w:sz w:val="20"/>
-          <w:szCs w:val="20"/>
-        </w:rPr>
-      </w:pPr>
-      <w:r>
-        <w:rPr>
-          <w:sz w:val="20"/>
-          <w:szCs w:val="20"/>
-        </w:rPr>
-        <w:t>Informatie zoeken over allergie</w:t>
+          <w:lang w:val="en-US"/>
+        </w:rPr>
+      </w:pPr>
+      <w:r>
+        <w:rPr>
+          <w:sz w:val="20"/>
+          <w:szCs w:val="20"/>
+        </w:rPr>
+        <w:t>$Names bij producten neergezet.</w:t>
+      </w:r>
+    </w:p>
+    <w:p>
+      <w:pPr>
+        <w:pStyle w:val="Lijstalinea"/>
+        <w:numPr>
+          <w:ilvl w:val="0"/>
+          <w:numId w:val="1"/>
+        </w:numPr>
+        <w:rPr>
+          <w:sz w:val="20"/>
+          <w:szCs w:val="20"/>
+        </w:rPr>
+      </w:pPr>
+      <w:r>
+        <w:rPr>
+          <w:sz w:val="20"/>
+          <w:szCs w:val="20"/>
+        </w:rPr>
+        <w:t>Datebase en admin pagina fix.</w:t>
       </w:r>
       <w:bookmarkStart w:id="0" w:name="_GoBack"/>
       <w:bookmarkEnd w:id="0"/>

</xml_diff>

<commit_message>
plan van aanpak bijwerking
</commit_message>
<xml_diff>
--- a/word/Plan van aanpak Bakkerij Leiden.docx
+++ b/word/Plan van aanpak Bakkerij Leiden.docx
@@ -23,13 +23,75 @@
         <w:t>Plan van aanpak Bakkerij Leiden:</w:t>
       </w:r>
     </w:p>
-    <w:p/>
-    <w:p>
-      <w:pPr>
-        <w:pStyle w:val="Lijstalinea"/>
-        <w:numPr>
-          <w:ilvl w:val="0"/>
-          <w:numId w:val="1"/>
+    <w:p>
+      <w:pPr>
+        <w:rPr>
+          <w:sz w:val="20"/>
+          <w:szCs w:val="20"/>
+        </w:rPr>
+      </w:pPr>
+      <w:bookmarkStart w:id="0" w:name="_GoBack"/>
+      <w:bookmarkEnd w:id="0"/>
+    </w:p>
+    <w:p>
+      <w:pPr>
+        <w:rPr>
+          <w:sz w:val="20"/>
+          <w:szCs w:val="20"/>
+          <w:lang w:val="en-US"/>
+        </w:rPr>
+      </w:pPr>
+      <w:proofErr w:type="spellStart"/>
+      <w:r>
+        <w:rPr>
+          <w:sz w:val="20"/>
+          <w:szCs w:val="20"/>
+          <w:lang w:val="en-US"/>
+        </w:rPr>
+        <w:t>Al</w:t>
+      </w:r>
+      <w:r>
+        <w:rPr>
+          <w:sz w:val="20"/>
+          <w:szCs w:val="20"/>
+          <w:lang w:val="en-US"/>
+        </w:rPr>
+        <w:t>le</w:t>
+      </w:r>
+      <w:proofErr w:type="spellEnd"/>
+      <w:r>
+        <w:rPr>
+          <w:sz w:val="20"/>
+          <w:szCs w:val="20"/>
+          <w:lang w:val="en-US"/>
+        </w:rPr>
+        <w:t xml:space="preserve"> </w:t>
+      </w:r>
+      <w:proofErr w:type="spellStart"/>
+      <w:r>
+        <w:rPr>
+          <w:sz w:val="20"/>
+          <w:szCs w:val="20"/>
+          <w:lang w:val="en-US"/>
+        </w:rPr>
+        <w:t>teamleden</w:t>
+      </w:r>
+      <w:proofErr w:type="spellEnd"/>
+      <w:r>
+        <w:rPr>
+          <w:sz w:val="20"/>
+          <w:szCs w:val="20"/>
+          <w:lang w:val="en-US"/>
+        </w:rPr>
+        <w:t>:</w:t>
+      </w:r>
+    </w:p>
+    <w:p>
+      <w:pPr>
+        <w:pStyle w:val="ListParagraph"/>
+        <w:numPr>
+          <w:ilvl w:val="0"/>
+          <w:numId w:val="3"/>
         </w:numPr>
         <w:rPr>
           <w:sz w:val="18"/>
@@ -37,49 +99,15 @@
         </w:rPr>
       </w:pPr>
       <w:r>
-        <w:t>Database voorbereiden, Bitbucket Repository aanmaken en klonen.</w:t>
-      </w:r>
-    </w:p>
-    <w:p>
-      <w:pPr>
-        <w:pStyle w:val="Lijstalinea"/>
-        <w:numPr>
-          <w:ilvl w:val="0"/>
-          <w:numId w:val="1"/>
-        </w:numPr>
-        <w:rPr>
-          <w:sz w:val="20"/>
-          <w:szCs w:val="20"/>
-        </w:rPr>
-      </w:pPr>
-      <w:r>
-        <w:rPr>
-          <w:sz w:val="20"/>
-          <w:szCs w:val="20"/>
-        </w:rPr>
-        <w:t xml:space="preserve">FO/TO </w:t>
-      </w:r>
-      <w:r>
-        <w:rPr>
-          <w:sz w:val="20"/>
-          <w:szCs w:val="20"/>
-        </w:rPr>
-        <w:t xml:space="preserve">documentaties </w:t>
-      </w:r>
-      <w:r>
-        <w:rPr>
-          <w:sz w:val="20"/>
-          <w:szCs w:val="20"/>
-        </w:rPr>
-        <w:t>maken.</w:t>
-      </w:r>
-    </w:p>
-    <w:p>
-      <w:pPr>
-        <w:pStyle w:val="Lijstalinea"/>
-        <w:numPr>
-          <w:ilvl w:val="0"/>
-          <w:numId w:val="1"/>
+        <w:t>Bitbucket Repository aanmaken en klonen.</w:t>
+      </w:r>
+    </w:p>
+    <w:p>
+      <w:pPr>
+        <w:pStyle w:val="ListParagraph"/>
+        <w:numPr>
+          <w:ilvl w:val="0"/>
+          <w:numId w:val="3"/>
         </w:numPr>
         <w:rPr>
           <w:sz w:val="20"/>
@@ -96,10 +124,552 @@
     </w:p>
     <w:p>
       <w:pPr>
-        <w:pStyle w:val="Lijstalinea"/>
-        <w:numPr>
-          <w:ilvl w:val="0"/>
-          <w:numId w:val="1"/>
+        <w:pStyle w:val="ListParagraph"/>
+        <w:numPr>
+          <w:ilvl w:val="0"/>
+          <w:numId w:val="3"/>
+        </w:numPr>
+        <w:rPr>
+          <w:sz w:val="20"/>
+          <w:szCs w:val="20"/>
+        </w:rPr>
+      </w:pPr>
+      <w:r>
+        <w:rPr>
+          <w:sz w:val="20"/>
+          <w:szCs w:val="20"/>
+        </w:rPr>
+        <w:t>Respository clonen</w:t>
+      </w:r>
+      <w:r>
+        <w:rPr>
+          <w:sz w:val="20"/>
+          <w:szCs w:val="20"/>
+        </w:rPr>
+        <w:t>.</w:t>
+      </w:r>
+    </w:p>
+    <w:p>
+      <w:pPr>
+        <w:rPr>
+          <w:sz w:val="20"/>
+          <w:szCs w:val="20"/>
+        </w:rPr>
+      </w:pPr>
+    </w:p>
+    <w:p>
+      <w:pPr>
+        <w:rPr>
+          <w:sz w:val="20"/>
+          <w:szCs w:val="20"/>
+          <w:lang w:val="en-US"/>
+        </w:rPr>
+      </w:pPr>
+      <w:r>
+        <w:rPr>
+          <w:sz w:val="20"/>
+          <w:szCs w:val="20"/>
+          <w:lang w:val="en-US"/>
+        </w:rPr>
+        <w:t>Front-end:</w:t>
+      </w:r>
+    </w:p>
+    <w:p>
+      <w:pPr>
+        <w:pStyle w:val="ListParagraph"/>
+        <w:numPr>
+          <w:ilvl w:val="0"/>
+          <w:numId w:val="3"/>
+        </w:numPr>
+        <w:rPr>
+          <w:sz w:val="20"/>
+          <w:szCs w:val="20"/>
+        </w:rPr>
+      </w:pPr>
+      <w:r>
+        <w:rPr>
+          <w:sz w:val="20"/>
+          <w:szCs w:val="20"/>
+        </w:rPr>
+        <w:t>index.php pagina maken</w:t>
+      </w:r>
+      <w:r>
+        <w:rPr>
+          <w:sz w:val="20"/>
+          <w:szCs w:val="20"/>
+        </w:rPr>
+        <w:t xml:space="preserve"> </w:t>
+      </w:r>
+    </w:p>
+    <w:p>
+      <w:pPr>
+        <w:pStyle w:val="ListParagraph"/>
+        <w:numPr>
+          <w:ilvl w:val="0"/>
+          <w:numId w:val="3"/>
+        </w:numPr>
+        <w:rPr>
+          <w:sz w:val="20"/>
+          <w:szCs w:val="20"/>
+        </w:rPr>
+      </w:pPr>
+      <w:r>
+        <w:rPr>
+          <w:sz w:val="20"/>
+          <w:szCs w:val="20"/>
+        </w:rPr>
+        <w:t>login.php pagina maken</w:t>
+      </w:r>
+      <w:r>
+        <w:rPr>
+          <w:sz w:val="20"/>
+          <w:szCs w:val="20"/>
+        </w:rPr>
+        <w:t>.</w:t>
+      </w:r>
+    </w:p>
+    <w:p>
+      <w:pPr>
+        <w:pStyle w:val="ListParagraph"/>
+        <w:numPr>
+          <w:ilvl w:val="0"/>
+          <w:numId w:val="3"/>
+        </w:numPr>
+        <w:rPr>
+          <w:sz w:val="20"/>
+          <w:szCs w:val="20"/>
+        </w:rPr>
+      </w:pPr>
+      <w:r>
+        <w:rPr>
+          <w:sz w:val="20"/>
+          <w:szCs w:val="20"/>
+        </w:rPr>
+        <w:t>Bestelpagina.php maken</w:t>
+      </w:r>
+    </w:p>
+    <w:p>
+      <w:pPr>
+        <w:pStyle w:val="ListParagraph"/>
+        <w:numPr>
+          <w:ilvl w:val="0"/>
+          <w:numId w:val="3"/>
+        </w:numPr>
+        <w:rPr>
+          <w:sz w:val="20"/>
+          <w:szCs w:val="20"/>
+        </w:rPr>
+      </w:pPr>
+      <w:r>
+        <w:rPr>
+          <w:sz w:val="20"/>
+          <w:szCs w:val="20"/>
+        </w:rPr>
+        <w:t>Dashboard.php pagina maken</w:t>
+      </w:r>
+    </w:p>
+    <w:p>
+      <w:pPr>
+        <w:pStyle w:val="ListParagraph"/>
+        <w:numPr>
+          <w:ilvl w:val="0"/>
+          <w:numId w:val="3"/>
+        </w:numPr>
+        <w:rPr>
+          <w:sz w:val="20"/>
+          <w:szCs w:val="20"/>
+          <w:lang w:val="en-US"/>
+        </w:rPr>
+      </w:pPr>
+      <w:r>
+        <w:rPr>
+          <w:sz w:val="20"/>
+          <w:szCs w:val="20"/>
+        </w:rPr>
+        <w:t xml:space="preserve"> </w:t>
+      </w:r>
+      <w:r>
+        <w:rPr>
+          <w:sz w:val="20"/>
+          <w:szCs w:val="20"/>
+        </w:rPr>
+        <w:t>index grid</w:t>
+      </w:r>
+      <w:r>
+        <w:rPr>
+          <w:sz w:val="20"/>
+          <w:szCs w:val="20"/>
+        </w:rPr>
+        <w:t>.</w:t>
+      </w:r>
+    </w:p>
+    <w:p>
+      <w:pPr>
+        <w:pStyle w:val="ListParagraph"/>
+        <w:numPr>
+          <w:ilvl w:val="0"/>
+          <w:numId w:val="3"/>
+        </w:numPr>
+        <w:rPr>
+          <w:sz w:val="20"/>
+          <w:szCs w:val="20"/>
+        </w:rPr>
+      </w:pPr>
+      <w:r>
+        <w:rPr>
+          <w:sz w:val="20"/>
+          <w:szCs w:val="20"/>
+        </w:rPr>
+        <w:t>Alle pagina’s responsive maken</w:t>
+      </w:r>
+    </w:p>
+    <w:p>
+      <w:pPr>
+        <w:rPr>
+          <w:sz w:val="20"/>
+          <w:szCs w:val="20"/>
+          <w:lang w:val="en-US"/>
+        </w:rPr>
+      </w:pPr>
+    </w:p>
+    <w:p>
+      <w:pPr>
+        <w:rPr>
+          <w:sz w:val="20"/>
+          <w:szCs w:val="20"/>
+          <w:lang w:val="en-US"/>
+        </w:rPr>
+      </w:pPr>
+      <w:r>
+        <w:rPr>
+          <w:sz w:val="20"/>
+          <w:szCs w:val="20"/>
+          <w:lang w:val="en-US"/>
+        </w:rPr>
+        <w:t>Back-end:</w:t>
+      </w:r>
+    </w:p>
+    <w:p>
+      <w:pPr>
+        <w:pStyle w:val="ListParagraph"/>
+        <w:numPr>
+          <w:ilvl w:val="0"/>
+          <w:numId w:val="3"/>
+        </w:numPr>
+        <w:rPr>
+          <w:sz w:val="20"/>
+          <w:szCs w:val="20"/>
+        </w:rPr>
+      </w:pPr>
+      <w:r>
+        <w:rPr>
+          <w:sz w:val="20"/>
+          <w:szCs w:val="20"/>
+        </w:rPr>
+        <w:t>Database</w:t>
+      </w:r>
+      <w:r>
+        <w:rPr>
+          <w:sz w:val="20"/>
+          <w:szCs w:val="20"/>
+        </w:rPr>
+        <w:t xml:space="preserve"> maken.</w:t>
+      </w:r>
+    </w:p>
+    <w:p>
+      <w:pPr>
+        <w:pStyle w:val="ListParagraph"/>
+        <w:numPr>
+          <w:ilvl w:val="0"/>
+          <w:numId w:val="3"/>
+        </w:numPr>
+        <w:rPr>
+          <w:sz w:val="20"/>
+          <w:szCs w:val="20"/>
+          <w:lang w:val="en-US"/>
+        </w:rPr>
+      </w:pPr>
+      <w:r>
+        <w:rPr>
+          <w:sz w:val="20"/>
+          <w:szCs w:val="20"/>
+        </w:rPr>
+        <w:t>$Names bij producten neergezet.</w:t>
+      </w:r>
+    </w:p>
+    <w:p>
+      <w:pPr>
+        <w:pStyle w:val="ListParagraph"/>
+        <w:numPr>
+          <w:ilvl w:val="0"/>
+          <w:numId w:val="3"/>
+        </w:numPr>
+        <w:rPr>
+          <w:sz w:val="20"/>
+          <w:szCs w:val="20"/>
+        </w:rPr>
+      </w:pPr>
+      <w:r>
+        <w:rPr>
+          <w:sz w:val="20"/>
+          <w:szCs w:val="20"/>
+        </w:rPr>
+        <w:t>Molie betaling mogelijk maken</w:t>
+      </w:r>
+    </w:p>
+    <w:p>
+      <w:pPr>
+        <w:pStyle w:val="ListParagraph"/>
+        <w:numPr>
+          <w:ilvl w:val="0"/>
+          <w:numId w:val="3"/>
+        </w:numPr>
+        <w:rPr>
+          <w:sz w:val="20"/>
+          <w:szCs w:val="20"/>
+        </w:rPr>
+      </w:pPr>
+      <w:r>
+        <w:rPr>
+          <w:sz w:val="20"/>
+          <w:szCs w:val="20"/>
+        </w:rPr>
+        <w:t>Openingstijden aanmaken met aanpassing mogelijkheden bij dashboard</w:t>
+      </w:r>
+    </w:p>
+    <w:p>
+      <w:pPr>
+        <w:pStyle w:val="ListParagraph"/>
+        <w:numPr>
+          <w:ilvl w:val="0"/>
+          <w:numId w:val="3"/>
+        </w:numPr>
+        <w:rPr>
+          <w:sz w:val="20"/>
+          <w:szCs w:val="20"/>
+        </w:rPr>
+      </w:pPr>
+      <w:r>
+        <w:rPr>
+          <w:sz w:val="20"/>
+          <w:szCs w:val="20"/>
+        </w:rPr>
+        <w:t>Email conformatie maken voor klanten</w:t>
+      </w:r>
+    </w:p>
+    <w:p>
+      <w:pPr>
+        <w:pStyle w:val="ListParagraph"/>
+        <w:numPr>
+          <w:ilvl w:val="0"/>
+          <w:numId w:val="3"/>
+        </w:numPr>
+        <w:rPr>
+          <w:sz w:val="20"/>
+          <w:szCs w:val="20"/>
+        </w:rPr>
+      </w:pPr>
+    </w:p>
+    <w:p>
+      <w:pPr>
+        <w:pStyle w:val="ListParagraph"/>
+        <w:rPr>
+          <w:sz w:val="20"/>
+          <w:szCs w:val="20"/>
+        </w:rPr>
+      </w:pPr>
+    </w:p>
+    <w:p>
+      <w:pPr>
+        <w:rPr>
+          <w:sz w:val="20"/>
+          <w:szCs w:val="20"/>
+          <w:lang w:val="en-US"/>
+        </w:rPr>
+      </w:pPr>
+      <w:proofErr w:type="spellStart"/>
+      <w:r>
+        <w:rPr>
+          <w:sz w:val="20"/>
+          <w:szCs w:val="20"/>
+          <w:lang w:val="en-US"/>
+        </w:rPr>
+        <w:t>Documentatie</w:t>
+      </w:r>
+      <w:proofErr w:type="spellEnd"/>
+      <w:r>
+        <w:rPr>
+          <w:sz w:val="20"/>
+          <w:szCs w:val="20"/>
+          <w:lang w:val="en-US"/>
+        </w:rPr>
+        <w:t>:</w:t>
+      </w:r>
+    </w:p>
+    <w:p>
+      <w:pPr>
+        <w:pStyle w:val="ListParagraph"/>
+        <w:numPr>
+          <w:ilvl w:val="0"/>
+          <w:numId w:val="3"/>
+        </w:numPr>
+        <w:rPr>
+          <w:sz w:val="20"/>
+          <w:szCs w:val="20"/>
+        </w:rPr>
+      </w:pPr>
+      <w:r>
+        <w:rPr>
+          <w:sz w:val="20"/>
+          <w:szCs w:val="20"/>
+        </w:rPr>
+        <w:t>FO/TO documentaties maken.</w:t>
+      </w:r>
+    </w:p>
+    <w:p>
+      <w:pPr>
+        <w:pStyle w:val="ListParagraph"/>
+        <w:numPr>
+          <w:ilvl w:val="0"/>
+          <w:numId w:val="3"/>
+        </w:numPr>
+        <w:rPr>
+          <w:sz w:val="20"/>
+          <w:szCs w:val="20"/>
+        </w:rPr>
+      </w:pPr>
+      <w:r>
+        <w:rPr>
+          <w:sz w:val="20"/>
+          <w:szCs w:val="20"/>
+        </w:rPr>
+        <w:t>interview vragen</w:t>
+      </w:r>
+      <w:r>
+        <w:rPr>
+          <w:sz w:val="20"/>
+          <w:szCs w:val="20"/>
+        </w:rPr>
+        <w:t xml:space="preserve"> klaarmaken.</w:t>
+      </w:r>
+    </w:p>
+    <w:p>
+      <w:pPr>
+        <w:pStyle w:val="ListParagraph"/>
+        <w:numPr>
+          <w:ilvl w:val="0"/>
+          <w:numId w:val="3"/>
+        </w:numPr>
+        <w:rPr>
+          <w:sz w:val="20"/>
+          <w:szCs w:val="20"/>
+        </w:rPr>
+      </w:pPr>
+      <w:r>
+        <w:rPr>
+          <w:sz w:val="20"/>
+          <w:szCs w:val="20"/>
+        </w:rPr>
+        <w:t>contract aanmaken</w:t>
+      </w:r>
+      <w:r>
+        <w:rPr>
+          <w:sz w:val="20"/>
+          <w:szCs w:val="20"/>
+        </w:rPr>
+        <w:t>.</w:t>
+      </w:r>
+    </w:p>
+    <w:p>
+      <w:pPr>
+        <w:pStyle w:val="ListParagraph"/>
+        <w:numPr>
+          <w:ilvl w:val="0"/>
+          <w:numId w:val="3"/>
+        </w:numPr>
+        <w:rPr>
+          <w:sz w:val="20"/>
+          <w:szCs w:val="20"/>
+        </w:rPr>
+      </w:pPr>
+      <w:r>
+        <w:rPr>
+          <w:sz w:val="20"/>
+          <w:szCs w:val="20"/>
+        </w:rPr>
+        <w:t>Logboek maken</w:t>
+      </w:r>
+      <w:r>
+        <w:rPr>
+          <w:sz w:val="20"/>
+          <w:szCs w:val="20"/>
+        </w:rPr>
+        <w:t xml:space="preserve"> en dagelijks bijhouden</w:t>
+      </w:r>
+      <w:r>
+        <w:rPr>
+          <w:sz w:val="20"/>
+          <w:szCs w:val="20"/>
+        </w:rPr>
+        <w:t>.</w:t>
+      </w:r>
+    </w:p>
+    <w:p>
+      <w:pPr>
+        <w:pStyle w:val="ListParagraph"/>
+        <w:numPr>
+          <w:ilvl w:val="0"/>
+          <w:numId w:val="3"/>
+        </w:numPr>
+        <w:rPr>
+          <w:sz w:val="20"/>
+          <w:szCs w:val="20"/>
+        </w:rPr>
+      </w:pPr>
+      <w:r>
+        <w:rPr>
+          <w:sz w:val="20"/>
+          <w:szCs w:val="20"/>
+        </w:rPr>
+        <w:t>Informatie zoeken over allerg</w:t>
+      </w:r>
+      <w:r>
+        <w:rPr>
+          <w:sz w:val="20"/>
+          <w:szCs w:val="20"/>
+        </w:rPr>
+        <w:t>enen.</w:t>
+      </w:r>
+    </w:p>
+    <w:p>
+      <w:pPr>
+        <w:rPr>
+          <w:sz w:val="20"/>
+          <w:szCs w:val="20"/>
+        </w:rPr>
+      </w:pPr>
+    </w:p>
+    <w:p>
+      <w:pPr>
+        <w:rPr>
+          <w:sz w:val="20"/>
+          <w:szCs w:val="20"/>
+        </w:rPr>
+      </w:pPr>
+      <w:r>
+        <w:rPr>
+          <w:sz w:val="20"/>
+          <w:szCs w:val="20"/>
+        </w:rPr>
+        <w:t>Design:</w:t>
+      </w:r>
+    </w:p>
+    <w:p>
+      <w:pPr>
+        <w:pStyle w:val="ListParagraph"/>
+        <w:numPr>
+          <w:ilvl w:val="0"/>
+          <w:numId w:val="3"/>
         </w:numPr>
         <w:rPr>
           <w:sz w:val="20"/>
@@ -123,37 +693,10 @@
     </w:p>
     <w:p>
       <w:pPr>
-        <w:pStyle w:val="Lijstalinea"/>
-        <w:numPr>
-          <w:ilvl w:val="0"/>
-          <w:numId w:val="1"/>
-        </w:numPr>
-        <w:rPr>
-          <w:sz w:val="20"/>
-          <w:szCs w:val="20"/>
-        </w:rPr>
-      </w:pPr>
-      <w:r>
-        <w:rPr>
-          <w:sz w:val="20"/>
-          <w:szCs w:val="20"/>
-        </w:rPr>
-        <w:t>interview vragen</w:t>
-      </w:r>
-      <w:r>
-        <w:rPr>
-          <w:sz w:val="20"/>
-          <w:szCs w:val="20"/>
-        </w:rPr>
-        <w:t xml:space="preserve"> klaar maken.</w:t>
-      </w:r>
-    </w:p>
-    <w:p>
-      <w:pPr>
-        <w:pStyle w:val="Lijstalinea"/>
-        <w:numPr>
-          <w:ilvl w:val="0"/>
-          <w:numId w:val="1"/>
+        <w:pStyle w:val="ListParagraph"/>
+        <w:numPr>
+          <w:ilvl w:val="0"/>
+          <w:numId w:val="3"/>
         </w:numPr>
         <w:rPr>
           <w:sz w:val="20"/>
@@ -177,151 +720,30 @@
     </w:p>
     <w:p>
       <w:pPr>
-        <w:pStyle w:val="Lijstalinea"/>
-        <w:numPr>
-          <w:ilvl w:val="0"/>
-          <w:numId w:val="1"/>
-        </w:numPr>
-        <w:rPr>
-          <w:sz w:val="20"/>
-          <w:szCs w:val="20"/>
-        </w:rPr>
-      </w:pPr>
-      <w:r>
-        <w:rPr>
-          <w:sz w:val="20"/>
-          <w:szCs w:val="20"/>
-        </w:rPr>
-        <w:t>Respository clonen</w:t>
-      </w:r>
-      <w:r>
-        <w:rPr>
-          <w:sz w:val="20"/>
-          <w:szCs w:val="20"/>
-        </w:rPr>
-        <w:t>.</w:t>
-      </w:r>
-    </w:p>
-    <w:p>
-      <w:pPr>
-        <w:pStyle w:val="Lijstalinea"/>
-        <w:numPr>
-          <w:ilvl w:val="0"/>
-          <w:numId w:val="1"/>
-        </w:numPr>
-        <w:rPr>
-          <w:sz w:val="20"/>
-          <w:szCs w:val="20"/>
-        </w:rPr>
-      </w:pPr>
-      <w:r>
-        <w:rPr>
-          <w:sz w:val="20"/>
-          <w:szCs w:val="20"/>
-        </w:rPr>
-        <w:t>contract aanmaken</w:t>
-      </w:r>
-      <w:r>
-        <w:rPr>
-          <w:sz w:val="20"/>
-          <w:szCs w:val="20"/>
-        </w:rPr>
-        <w:t>.</w:t>
-      </w:r>
-    </w:p>
-    <w:p>
-      <w:pPr>
-        <w:pStyle w:val="Lijstalinea"/>
-        <w:numPr>
-          <w:ilvl w:val="0"/>
-          <w:numId w:val="1"/>
-        </w:numPr>
-        <w:rPr>
-          <w:sz w:val="20"/>
-          <w:szCs w:val="20"/>
-        </w:rPr>
-      </w:pPr>
-      <w:r>
-        <w:rPr>
-          <w:sz w:val="20"/>
-          <w:szCs w:val="20"/>
-        </w:rPr>
-        <w:t>Design voor de website maken / wireframe.</w:t>
-      </w:r>
-    </w:p>
-    <w:p>
-      <w:pPr>
-        <w:pStyle w:val="Lijstalinea"/>
-        <w:numPr>
-          <w:ilvl w:val="0"/>
-          <w:numId w:val="1"/>
-        </w:numPr>
-        <w:rPr>
-          <w:sz w:val="20"/>
-          <w:szCs w:val="20"/>
-        </w:rPr>
-      </w:pPr>
-      <w:r>
-        <w:rPr>
-          <w:sz w:val="20"/>
-          <w:szCs w:val="20"/>
-        </w:rPr>
-        <w:t>Logbookmaken.</w:t>
-      </w:r>
-    </w:p>
-    <w:p>
-      <w:pPr>
-        <w:pStyle w:val="Lijstalinea"/>
-        <w:numPr>
-          <w:ilvl w:val="0"/>
-          <w:numId w:val="1"/>
-        </w:numPr>
-        <w:rPr>
-          <w:sz w:val="20"/>
-          <w:szCs w:val="20"/>
-        </w:rPr>
-      </w:pPr>
-      <w:r>
-        <w:rPr>
-          <w:sz w:val="20"/>
-          <w:szCs w:val="20"/>
-        </w:rPr>
-        <w:t>Template zoeken voor design.</w:t>
-      </w:r>
-    </w:p>
-    <w:p>
-      <w:pPr>
-        <w:pStyle w:val="Lijstalinea"/>
-        <w:numPr>
-          <w:ilvl w:val="0"/>
-          <w:numId w:val="1"/>
-        </w:numPr>
-        <w:rPr>
-          <w:sz w:val="20"/>
-          <w:szCs w:val="20"/>
-        </w:rPr>
-      </w:pPr>
-      <w:r>
-        <w:rPr>
-          <w:sz w:val="20"/>
-          <w:szCs w:val="20"/>
-        </w:rPr>
-        <w:t>front-end website maken met script</w:t>
-      </w:r>
-      <w:r>
-        <w:rPr>
-          <w:sz w:val="20"/>
-          <w:szCs w:val="20"/>
-        </w:rPr>
-        <w:t>.</w:t>
-      </w:r>
-    </w:p>
-    <w:p>
-      <w:pPr>
-        <w:pStyle w:val="Lijstalinea"/>
-        <w:numPr>
-          <w:ilvl w:val="0"/>
-          <w:numId w:val="1"/>
+        <w:pStyle w:val="ListParagraph"/>
+        <w:numPr>
+          <w:ilvl w:val="0"/>
+          <w:numId w:val="3"/>
+        </w:numPr>
+        <w:rPr>
+          <w:sz w:val="20"/>
+          <w:szCs w:val="20"/>
+        </w:rPr>
+      </w:pPr>
+      <w:r>
+        <w:rPr>
+          <w:sz w:val="20"/>
+          <w:szCs w:val="20"/>
+        </w:rPr>
+        <w:t>Design voor de website maken.</w:t>
+      </w:r>
+    </w:p>
+    <w:p>
+      <w:pPr>
+        <w:pStyle w:val="ListParagraph"/>
+        <w:numPr>
+          <w:ilvl w:val="0"/>
+          <w:numId w:val="3"/>
         </w:numPr>
         <w:rPr>
           <w:sz w:val="20"/>
@@ -338,331 +760,11 @@
     </w:p>
     <w:p>
       <w:pPr>
-        <w:pStyle w:val="Lijstalinea"/>
-        <w:numPr>
-          <w:ilvl w:val="0"/>
-          <w:numId w:val="1"/>
-        </w:numPr>
-        <w:rPr>
-          <w:sz w:val="20"/>
-          <w:szCs w:val="20"/>
-        </w:rPr>
-      </w:pPr>
-      <w:r>
-        <w:rPr>
-          <w:sz w:val="20"/>
-          <w:szCs w:val="20"/>
-        </w:rPr>
-        <w:t>Database</w:t>
-      </w:r>
-      <w:r>
-        <w:rPr>
-          <w:sz w:val="20"/>
-          <w:szCs w:val="20"/>
-        </w:rPr>
-        <w:t xml:space="preserve"> maken.</w:t>
-      </w:r>
-    </w:p>
-    <w:p>
-      <w:pPr>
-        <w:pStyle w:val="Lijstalinea"/>
-        <w:numPr>
-          <w:ilvl w:val="0"/>
-          <w:numId w:val="1"/>
-        </w:numPr>
-        <w:rPr>
-          <w:sz w:val="20"/>
-          <w:szCs w:val="20"/>
-        </w:rPr>
-      </w:pPr>
-      <w:r>
-        <w:rPr>
-          <w:sz w:val="20"/>
-          <w:szCs w:val="20"/>
-        </w:rPr>
-        <w:t>login.php pagina maken</w:t>
-      </w:r>
-      <w:r>
-        <w:rPr>
-          <w:sz w:val="20"/>
-          <w:szCs w:val="20"/>
-        </w:rPr>
-        <w:t>.</w:t>
-      </w:r>
-      <w:r>
-        <w:rPr>
-          <w:sz w:val="20"/>
-          <w:szCs w:val="20"/>
-        </w:rPr>
-        <w:t xml:space="preserve"> (Aron)</w:t>
-      </w:r>
-    </w:p>
-    <w:p>
-      <w:pPr>
-        <w:pStyle w:val="Lijstalinea"/>
-        <w:numPr>
-          <w:ilvl w:val="0"/>
-          <w:numId w:val="1"/>
-        </w:numPr>
-        <w:rPr>
-          <w:sz w:val="20"/>
-          <w:szCs w:val="20"/>
-        </w:rPr>
-      </w:pPr>
-      <w:r>
-        <w:rPr>
-          <w:sz w:val="20"/>
-          <w:szCs w:val="20"/>
-        </w:rPr>
-        <w:t xml:space="preserve"> index.php pagina maken</w:t>
-      </w:r>
-      <w:r>
-        <w:rPr>
-          <w:sz w:val="20"/>
-          <w:szCs w:val="20"/>
-        </w:rPr>
-        <w:t xml:space="preserve"> (Martijn</w:t>
-      </w:r>
-    </w:p>
-    <w:p>
-      <w:pPr>
-        <w:pStyle w:val="Lijstalinea"/>
-        <w:numPr>
-          <w:ilvl w:val="0"/>
-          <w:numId w:val="1"/>
-        </w:numPr>
-        <w:rPr>
-          <w:sz w:val="20"/>
-          <w:szCs w:val="20"/>
-        </w:rPr>
-      </w:pPr>
-      <w:r>
-        <w:rPr>
-          <w:sz w:val="20"/>
-          <w:szCs w:val="20"/>
-        </w:rPr>
-        <w:t>Informatie zoeken over allergie</w:t>
-      </w:r>
-      <w:r>
-        <w:rPr>
-          <w:sz w:val="20"/>
-          <w:szCs w:val="20"/>
-        </w:rPr>
-        <w:t>. (Abdulbari)</w:t>
-      </w:r>
-    </w:p>
-    <w:p>
-      <w:pPr>
-        <w:pStyle w:val="Lijstalinea"/>
-        <w:numPr>
-          <w:ilvl w:val="0"/>
-          <w:numId w:val="1"/>
-        </w:numPr>
-        <w:rPr>
-          <w:sz w:val="20"/>
-          <w:szCs w:val="20"/>
-        </w:rPr>
-      </w:pPr>
-      <w:r>
-        <w:rPr>
-          <w:sz w:val="20"/>
-          <w:szCs w:val="20"/>
-        </w:rPr>
-        <w:t>wireframe en footer afronden in index</w:t>
-      </w:r>
-      <w:r>
-        <w:rPr>
-          <w:sz w:val="20"/>
-          <w:szCs w:val="20"/>
-        </w:rPr>
-        <w:t>.(Bilal)</w:t>
-      </w:r>
-    </w:p>
-    <w:p>
-      <w:pPr>
-        <w:pStyle w:val="Lijstalinea"/>
-        <w:numPr>
-          <w:ilvl w:val="0"/>
-          <w:numId w:val="1"/>
-        </w:numPr>
-        <w:rPr>
-          <w:sz w:val="20"/>
-          <w:szCs w:val="20"/>
-        </w:rPr>
-      </w:pPr>
-      <w:r>
-        <w:rPr>
-          <w:sz w:val="20"/>
-          <w:szCs w:val="20"/>
-        </w:rPr>
-        <w:t>Winkel mand aan werken.</w:t>
-      </w:r>
-      <w:r>
-        <w:rPr>
-          <w:sz w:val="20"/>
-          <w:szCs w:val="20"/>
-        </w:rPr>
-        <w:t>(Martijn)</w:t>
-      </w:r>
-    </w:p>
-    <w:p>
-      <w:pPr>
-        <w:pStyle w:val="Lijstalinea"/>
-        <w:numPr>
-          <w:ilvl w:val="0"/>
-          <w:numId w:val="1"/>
-        </w:numPr>
-        <w:rPr>
-          <w:sz w:val="20"/>
-          <w:szCs w:val="20"/>
-        </w:rPr>
-      </w:pPr>
-      <w:r>
-        <w:rPr>
-          <w:sz w:val="20"/>
-          <w:szCs w:val="20"/>
-        </w:rPr>
-        <w:t>SQL Bijwerken.</w:t>
-      </w:r>
-    </w:p>
-    <w:p>
-      <w:pPr>
-        <w:pStyle w:val="Lijstalinea"/>
-        <w:numPr>
-          <w:ilvl w:val="0"/>
-          <w:numId w:val="1"/>
-        </w:numPr>
-        <w:rPr>
-          <w:sz w:val="20"/>
-          <w:szCs w:val="20"/>
-          <w:lang w:val="en-US"/>
-        </w:rPr>
-      </w:pPr>
-      <w:r>
-        <w:rPr>
-          <w:sz w:val="20"/>
-          <w:szCs w:val="20"/>
-          <w:lang w:val="en-US"/>
-        </w:rPr>
-        <w:t>login fix en dashboard fix</w:t>
-      </w:r>
-      <w:r>
-        <w:rPr>
-          <w:sz w:val="20"/>
-          <w:szCs w:val="20"/>
-          <w:lang w:val="en-US"/>
-        </w:rPr>
-        <w:t>. (Aron)</w:t>
-      </w:r>
-    </w:p>
-    <w:p>
-      <w:pPr>
-        <w:pStyle w:val="Lijstalinea"/>
-        <w:numPr>
-          <w:ilvl w:val="0"/>
-          <w:numId w:val="1"/>
-        </w:numPr>
-        <w:rPr>
-          <w:sz w:val="20"/>
-          <w:szCs w:val="20"/>
-          <w:lang w:val="en-US"/>
-        </w:rPr>
-      </w:pPr>
-      <w:r>
-        <w:rPr>
-          <w:sz w:val="20"/>
-          <w:szCs w:val="20"/>
-          <w:lang w:val="en-US"/>
-        </w:rPr>
-        <w:t>B</w:t>
-      </w:r>
-      <w:r>
-        <w:rPr>
-          <w:sz w:val="20"/>
-          <w:szCs w:val="20"/>
-          <w:lang w:val="en-US"/>
-        </w:rPr>
-        <w:t>estelpagina responsive fix</w:t>
-      </w:r>
-      <w:r>
-        <w:rPr>
-          <w:sz w:val="20"/>
-          <w:szCs w:val="20"/>
-          <w:lang w:val="en-US"/>
-        </w:rPr>
-        <w:t>.</w:t>
-      </w:r>
-    </w:p>
-    <w:p>
-      <w:pPr>
-        <w:pStyle w:val="Lijstalinea"/>
-        <w:numPr>
-          <w:ilvl w:val="0"/>
-          <w:numId w:val="1"/>
-        </w:numPr>
-        <w:rPr>
-          <w:sz w:val="20"/>
-          <w:szCs w:val="20"/>
-          <w:lang w:val="en-US"/>
-        </w:rPr>
-      </w:pPr>
-      <w:r>
-        <w:rPr>
-          <w:sz w:val="20"/>
-          <w:szCs w:val="20"/>
-        </w:rPr>
-        <w:t>index grid</w:t>
-      </w:r>
-      <w:r>
-        <w:rPr>
-          <w:sz w:val="20"/>
-          <w:szCs w:val="20"/>
-        </w:rPr>
-        <w:t>.</w:t>
-      </w:r>
-    </w:p>
-    <w:p>
-      <w:pPr>
-        <w:pStyle w:val="Lijstalinea"/>
-        <w:numPr>
-          <w:ilvl w:val="0"/>
-          <w:numId w:val="1"/>
-        </w:numPr>
-        <w:rPr>
-          <w:sz w:val="20"/>
-          <w:szCs w:val="20"/>
-          <w:lang w:val="en-US"/>
-        </w:rPr>
-      </w:pPr>
-      <w:r>
-        <w:rPr>
-          <w:sz w:val="20"/>
-          <w:szCs w:val="20"/>
-        </w:rPr>
-        <w:t>$Names bij producten neergezet.</w:t>
-      </w:r>
-    </w:p>
-    <w:p>
-      <w:pPr>
-        <w:pStyle w:val="Lijstalinea"/>
-        <w:numPr>
-          <w:ilvl w:val="0"/>
-          <w:numId w:val="1"/>
-        </w:numPr>
-        <w:rPr>
-          <w:sz w:val="20"/>
-          <w:szCs w:val="20"/>
-        </w:rPr>
-      </w:pPr>
-      <w:r>
-        <w:rPr>
-          <w:sz w:val="20"/>
-          <w:szCs w:val="20"/>
-        </w:rPr>
-        <w:t>Datebase en admin pagina fix.</w:t>
-      </w:r>
-      <w:bookmarkStart w:id="0" w:name="_GoBack"/>
-      <w:bookmarkEnd w:id="0"/>
+        <w:rPr>
+          <w:sz w:val="20"/>
+          <w:szCs w:val="20"/>
+        </w:rPr>
+      </w:pPr>
     </w:p>
     <w:sectPr>
       <w:pgSz w:w="11906" w:h="16838"/>
@@ -677,6 +779,119 @@
 <file path=word/numbering.xml><?xml version="1.0" encoding="utf-8"?>
 <w:numbering xmlns:wpc="http://schemas.microsoft.com/office/word/2010/wordprocessingCanvas" xmlns:cx="http://schemas.microsoft.com/office/drawing/2014/chartex" xmlns:cx1="http://schemas.microsoft.com/office/drawing/2015/9/8/chartex" xmlns:cx2="http://schemas.microsoft.com/office/drawing/2015/10/21/chartex" xmlns:cx3="http://schemas.microsoft.com/office/drawing/2016/5/9/chartex" xmlns:cx4="http://schemas.microsoft.com/office/drawing/2016/5/10/chartex" xmlns:cx5="http://schemas.microsoft.com/office/drawing/2016/5/11/chartex" xmlns:cx6="http://schemas.microsoft.com/office/drawing/2016/5/12/chartex" xmlns:cx7="http://schemas.microsoft.com/office/drawing/2016/5/13/chartex" xmlns:cx8="http://schemas.microsoft.com/office/drawing/2016/5/14/chartex" xmlns:mc="http://schemas.openxmlformats.org/markup-compatibility/2006" xmlns:aink="http://schemas.microsoft.com/office/drawing/2016/ink" xmlns:am3d="http://schemas.microsoft.com/office/drawing/2017/model3d" xmlns:o="urn:schemas-microsoft-com:office:office" xmlns:r="http://schemas.openxmlformats.org/officeDocument/2006/relationships" xmlns:m="http://schemas.openxmlformats.org/officeDocument/2006/math" xmlns:v="urn:schemas-microsoft-com:vml" xmlns:wp14="http://schemas.microsoft.com/office/word/2010/wordprocessingDrawing" xmlns:wp="http://schemas.openxmlformats.org/drawingml/2006/wordprocessingDrawing" xmlns:w10="urn:schemas-microsoft-com:office:word" xmlns:w="http://schemas.openxmlformats.org/wordprocessingml/2006/main" xmlns:w14="http://schemas.microsoft.com/office/word/2010/wordml" xmlns:w15="http://schemas.microsoft.com/office/word/2012/wordml" xmlns:w16cid="http://schemas.microsoft.com/office/word/2016/wordml/cid" xmlns:w16se="http://schemas.microsoft.com/office/word/2015/wordml/symex" xmlns:wpg="http://schemas.microsoft.com/office/word/2010/wordprocessingGroup" xmlns:wpi="http://schemas.microsoft.com/office/word/2010/wordprocessingInk" xmlns:wne="http://schemas.microsoft.com/office/word/2006/wordml" xmlns:wps="http://schemas.microsoft.com/office/word/2010/wordprocessingShape" mc:Ignorable="w14 w15 w16se w16cid wp14">
   <w:abstractNum w:abstractNumId="0" w15:restartNumberingAfterBreak="0">
+    <w:nsid w:val="12226805"/>
+    <w:multiLevelType w:val="hybridMultilevel"/>
+    <w:tmpl w:val="96D629EA"/>
+    <w:lvl w:ilvl="0" w:tplc="20000001">
+      <w:start w:val="1"/>
+      <w:numFmt w:val="bullet"/>
+      <w:lvlText w:val=""/>
+      <w:lvlJc w:val="left"/>
+      <w:pPr>
+        <w:ind w:left="720" w:hanging="360"/>
+      </w:pPr>
+      <w:rPr>
+        <w:rFonts w:ascii="Symbol" w:hAnsi="Symbol" w:hint="default"/>
+      </w:rPr>
+    </w:lvl>
+    <w:lvl w:ilvl="1" w:tplc="20000003" w:tentative="1">
+      <w:start w:val="1"/>
+      <w:numFmt w:val="bullet"/>
+      <w:lvlText w:val="o"/>
+      <w:lvlJc w:val="left"/>
+      <w:pPr>
+        <w:ind w:left="1440" w:hanging="360"/>
+      </w:pPr>
+      <w:rPr>
+        <w:rFonts w:ascii="Courier New" w:hAnsi="Courier New" w:cs="Courier New" w:hint="default"/>
+      </w:rPr>
+    </w:lvl>
+    <w:lvl w:ilvl="2" w:tplc="20000005" w:tentative="1">
+      <w:start w:val="1"/>
+      <w:numFmt w:val="bullet"/>
+      <w:lvlText w:val=""/>
+      <w:lvlJc w:val="left"/>
+      <w:pPr>
+        <w:ind w:left="2160" w:hanging="360"/>
+      </w:pPr>
+      <w:rPr>
+        <w:rFonts w:ascii="Wingdings" w:hAnsi="Wingdings" w:hint="default"/>
+      </w:rPr>
+    </w:lvl>
+    <w:lvl w:ilvl="3" w:tplc="20000001" w:tentative="1">
+      <w:start w:val="1"/>
+      <w:numFmt w:val="bullet"/>
+      <w:lvlText w:val=""/>
+      <w:lvlJc w:val="left"/>
+      <w:pPr>
+        <w:ind w:left="2880" w:hanging="360"/>
+      </w:pPr>
+      <w:rPr>
+        <w:rFonts w:ascii="Symbol" w:hAnsi="Symbol" w:hint="default"/>
+      </w:rPr>
+    </w:lvl>
+    <w:lvl w:ilvl="4" w:tplc="20000003" w:tentative="1">
+      <w:start w:val="1"/>
+      <w:numFmt w:val="bullet"/>
+      <w:lvlText w:val="o"/>
+      <w:lvlJc w:val="left"/>
+      <w:pPr>
+        <w:ind w:left="3600" w:hanging="360"/>
+      </w:pPr>
+      <w:rPr>
+        <w:rFonts w:ascii="Courier New" w:hAnsi="Courier New" w:cs="Courier New" w:hint="default"/>
+      </w:rPr>
+    </w:lvl>
+    <w:lvl w:ilvl="5" w:tplc="20000005" w:tentative="1">
+      <w:start w:val="1"/>
+      <w:numFmt w:val="bullet"/>
+      <w:lvlText w:val=""/>
+      <w:lvlJc w:val="left"/>
+      <w:pPr>
+        <w:ind w:left="4320" w:hanging="360"/>
+      </w:pPr>
+      <w:rPr>
+        <w:rFonts w:ascii="Wingdings" w:hAnsi="Wingdings" w:hint="default"/>
+      </w:rPr>
+    </w:lvl>
+    <w:lvl w:ilvl="6" w:tplc="20000001" w:tentative="1">
+      <w:start w:val="1"/>
+      <w:numFmt w:val="bullet"/>
+      <w:lvlText w:val=""/>
+      <w:lvlJc w:val="left"/>
+      <w:pPr>
+        <w:ind w:left="5040" w:hanging="360"/>
+      </w:pPr>
+      <w:rPr>
+        <w:rFonts w:ascii="Symbol" w:hAnsi="Symbol" w:hint="default"/>
+      </w:rPr>
+    </w:lvl>
+    <w:lvl w:ilvl="7" w:tplc="20000003" w:tentative="1">
+      <w:start w:val="1"/>
+      <w:numFmt w:val="bullet"/>
+      <w:lvlText w:val="o"/>
+      <w:lvlJc w:val="left"/>
+      <w:pPr>
+        <w:ind w:left="5760" w:hanging="360"/>
+      </w:pPr>
+      <w:rPr>
+        <w:rFonts w:ascii="Courier New" w:hAnsi="Courier New" w:cs="Courier New" w:hint="default"/>
+      </w:rPr>
+    </w:lvl>
+    <w:lvl w:ilvl="8" w:tplc="20000005" w:tentative="1">
+      <w:start w:val="1"/>
+      <w:numFmt w:val="bullet"/>
+      <w:lvlText w:val=""/>
+      <w:lvlJc w:val="left"/>
+      <w:pPr>
+        <w:ind w:left="6480" w:hanging="360"/>
+      </w:pPr>
+      <w:rPr>
+        <w:rFonts w:ascii="Wingdings" w:hAnsi="Wingdings" w:hint="default"/>
+      </w:rPr>
+    </w:lvl>
+  </w:abstractNum>
+  <w:abstractNum w:abstractNumId="1" w15:restartNumberingAfterBreak="0">
     <w:nsid w:val="29240CBC"/>
     <w:multiLevelType w:val="hybridMultilevel"/>
     <w:tmpl w:val="87F0AD8E"/>
@@ -789,8 +1004,127 @@
       </w:rPr>
     </w:lvl>
   </w:abstractNum>
+  <w:abstractNum w:abstractNumId="2" w15:restartNumberingAfterBreak="0">
+    <w:nsid w:val="34241177"/>
+    <w:multiLevelType w:val="hybridMultilevel"/>
+    <w:tmpl w:val="2D08F5C0"/>
+    <w:lvl w:ilvl="0" w:tplc="95FA1104">
+      <w:numFmt w:val="bullet"/>
+      <w:lvlText w:val="-"/>
+      <w:lvlJc w:val="left"/>
+      <w:pPr>
+        <w:ind w:left="720" w:hanging="360"/>
+      </w:pPr>
+      <w:rPr>
+        <w:rFonts w:ascii="Calibri" w:eastAsiaTheme="minorHAnsi" w:hAnsi="Calibri" w:cs="Calibri" w:hint="default"/>
+        <w:sz w:val="22"/>
+      </w:rPr>
+    </w:lvl>
+    <w:lvl w:ilvl="1" w:tplc="20000003" w:tentative="1">
+      <w:start w:val="1"/>
+      <w:numFmt w:val="bullet"/>
+      <w:lvlText w:val="o"/>
+      <w:lvlJc w:val="left"/>
+      <w:pPr>
+        <w:ind w:left="1440" w:hanging="360"/>
+      </w:pPr>
+      <w:rPr>
+        <w:rFonts w:ascii="Courier New" w:hAnsi="Courier New" w:cs="Courier New" w:hint="default"/>
+      </w:rPr>
+    </w:lvl>
+    <w:lvl w:ilvl="2" w:tplc="20000005" w:tentative="1">
+      <w:start w:val="1"/>
+      <w:numFmt w:val="bullet"/>
+      <w:lvlText w:val=""/>
+      <w:lvlJc w:val="left"/>
+      <w:pPr>
+        <w:ind w:left="2160" w:hanging="360"/>
+      </w:pPr>
+      <w:rPr>
+        <w:rFonts w:ascii="Wingdings" w:hAnsi="Wingdings" w:hint="default"/>
+      </w:rPr>
+    </w:lvl>
+    <w:lvl w:ilvl="3" w:tplc="20000001" w:tentative="1">
+      <w:start w:val="1"/>
+      <w:numFmt w:val="bullet"/>
+      <w:lvlText w:val=""/>
+      <w:lvlJc w:val="left"/>
+      <w:pPr>
+        <w:ind w:left="2880" w:hanging="360"/>
+      </w:pPr>
+      <w:rPr>
+        <w:rFonts w:ascii="Symbol" w:hAnsi="Symbol" w:hint="default"/>
+      </w:rPr>
+    </w:lvl>
+    <w:lvl w:ilvl="4" w:tplc="20000003" w:tentative="1">
+      <w:start w:val="1"/>
+      <w:numFmt w:val="bullet"/>
+      <w:lvlText w:val="o"/>
+      <w:lvlJc w:val="left"/>
+      <w:pPr>
+        <w:ind w:left="3600" w:hanging="360"/>
+      </w:pPr>
+      <w:rPr>
+        <w:rFonts w:ascii="Courier New" w:hAnsi="Courier New" w:cs="Courier New" w:hint="default"/>
+      </w:rPr>
+    </w:lvl>
+    <w:lvl w:ilvl="5" w:tplc="20000005" w:tentative="1">
+      <w:start w:val="1"/>
+      <w:numFmt w:val="bullet"/>
+      <w:lvlText w:val=""/>
+      <w:lvlJc w:val="left"/>
+      <w:pPr>
+        <w:ind w:left="4320" w:hanging="360"/>
+      </w:pPr>
+      <w:rPr>
+        <w:rFonts w:ascii="Wingdings" w:hAnsi="Wingdings" w:hint="default"/>
+      </w:rPr>
+    </w:lvl>
+    <w:lvl w:ilvl="6" w:tplc="20000001" w:tentative="1">
+      <w:start w:val="1"/>
+      <w:numFmt w:val="bullet"/>
+      <w:lvlText w:val=""/>
+      <w:lvlJc w:val="left"/>
+      <w:pPr>
+        <w:ind w:left="5040" w:hanging="360"/>
+      </w:pPr>
+      <w:rPr>
+        <w:rFonts w:ascii="Symbol" w:hAnsi="Symbol" w:hint="default"/>
+      </w:rPr>
+    </w:lvl>
+    <w:lvl w:ilvl="7" w:tplc="20000003" w:tentative="1">
+      <w:start w:val="1"/>
+      <w:numFmt w:val="bullet"/>
+      <w:lvlText w:val="o"/>
+      <w:lvlJc w:val="left"/>
+      <w:pPr>
+        <w:ind w:left="5760" w:hanging="360"/>
+      </w:pPr>
+      <w:rPr>
+        <w:rFonts w:ascii="Courier New" w:hAnsi="Courier New" w:cs="Courier New" w:hint="default"/>
+      </w:rPr>
+    </w:lvl>
+    <w:lvl w:ilvl="8" w:tplc="20000005" w:tentative="1">
+      <w:start w:val="1"/>
+      <w:numFmt w:val="bullet"/>
+      <w:lvlText w:val=""/>
+      <w:lvlJc w:val="left"/>
+      <w:pPr>
+        <w:ind w:left="6480" w:hanging="360"/>
+      </w:pPr>
+      <w:rPr>
+        <w:rFonts w:ascii="Wingdings" w:hAnsi="Wingdings" w:hint="default"/>
+      </w:rPr>
+    </w:lvl>
+  </w:abstractNum>
   <w:num w:numId="1">
+    <w:abstractNumId w:val="1"/>
+  </w:num>
+  <w:num w:numId="2">
     <w:abstractNumId w:val="0"/>
+  </w:num>
+  <w:num w:numId="3">
+    <w:abstractNumId w:val="2"/>
   </w:num>
 </w:numbering>
 </file>
@@ -812,7 +1146,7 @@
       </w:pPr>
     </w:pPrDefault>
   </w:docDefaults>
-  <w:latentStyles w:defLockedState="0" w:defUIPriority="99" w:defSemiHidden="0" w:defUnhideWhenUsed="0" w:defQFormat="0" w:count="376">
+  <w:latentStyles w:defLockedState="0" w:defUIPriority="99" w:defSemiHidden="0" w:defUnhideWhenUsed="0" w:defQFormat="0" w:count="377">
     <w:lsdException w:name="Normal" w:uiPriority="0" w:qFormat="1"/>
     <w:lsdException w:name="heading 1" w:uiPriority="9" w:qFormat="1"/>
     <w:lsdException w:name="heading 2" w:semiHidden="1" w:uiPriority="9" w:unhideWhenUsed="1" w:qFormat="1"/>
@@ -918,7 +1252,6 @@
     <w:lsdException w:name="HTML Sample" w:semiHidden="1" w:unhideWhenUsed="1"/>
     <w:lsdException w:name="HTML Typewriter" w:semiHidden="1" w:unhideWhenUsed="1"/>
     <w:lsdException w:name="HTML Variable" w:semiHidden="1" w:unhideWhenUsed="1"/>
-    <w:lsdException w:name="Normal Table" w:semiHidden="1" w:unhideWhenUsed="1"/>
     <w:lsdException w:name="annotation subject" w:semiHidden="1" w:unhideWhenUsed="1"/>
     <w:lsdException w:name="No List" w:semiHidden="1" w:unhideWhenUsed="1"/>
     <w:lsdException w:name="Outline List 1" w:semiHidden="1" w:unhideWhenUsed="1"/>
@@ -965,10 +1298,8 @@
     <w:lsdException w:name="Table Subtle 2" w:semiHidden="1" w:unhideWhenUsed="1"/>
     <w:lsdException w:name="Table Web 1" w:semiHidden="1" w:unhideWhenUsed="1"/>
     <w:lsdException w:name="Table Web 2" w:semiHidden="1" w:unhideWhenUsed="1"/>
-    <w:lsdException w:name="Table Web 3" w:semiHidden="1" w:unhideWhenUsed="1"/>
     <w:lsdException w:name="Balloon Text" w:semiHidden="1" w:unhideWhenUsed="1"/>
     <w:lsdException w:name="Table Grid" w:uiPriority="39"/>
-    <w:lsdException w:name="Table Theme" w:semiHidden="1" w:unhideWhenUsed="1"/>
     <w:lsdException w:name="Placeholder Text" w:semiHidden="1"/>
     <w:lsdException w:name="No Spacing" w:uiPriority="1" w:qFormat="1"/>
     <w:lsdException w:name="Light Shading" w:uiPriority="60"/>
@@ -1189,17 +1520,19 @@
     <w:lsdException w:name="Hashtag" w:semiHidden="1" w:unhideWhenUsed="1"/>
     <w:lsdException w:name="Unresolved Mention" w:semiHidden="1" w:unhideWhenUsed="1"/>
     <w:lsdException w:name="Smart Link" w:semiHidden="1" w:unhideWhenUsed="1"/>
+    <w:lsdException w:name="Smart Link Error" w:semiHidden="1" w:unhideWhenUsed="1"/>
   </w:latentStyles>
-  <w:style w:type="paragraph" w:default="1" w:styleId="Standaard">
+  <w:style w:type="paragraph" w:default="1" w:styleId="Normal">
     <w:name w:val="Normal"/>
     <w:qFormat/>
   </w:style>
-  <w:style w:type="character" w:default="1" w:styleId="Standaardalinea-lettertype">
+  <w:style w:type="character" w:default="1" w:styleId="DefaultParagraphFont">
     <w:name w:val="Default Paragraph Font"/>
     <w:uiPriority w:val="1"/>
+    <w:semiHidden/>
     <w:unhideWhenUsed/>
   </w:style>
-  <w:style w:type="table" w:default="1" w:styleId="Standaardtabel">
+  <w:style w:type="table" w:default="1" w:styleId="TableNormal">
     <w:name w:val="Normal Table"/>
     <w:uiPriority w:val="99"/>
     <w:semiHidden/>
@@ -1214,15 +1547,15 @@
       </w:tblCellMar>
     </w:tblPr>
   </w:style>
-  <w:style w:type="numbering" w:default="1" w:styleId="Geenlijst">
+  <w:style w:type="numbering" w:default="1" w:styleId="NoList">
     <w:name w:val="No List"/>
     <w:uiPriority w:val="99"/>
     <w:semiHidden/>
     <w:unhideWhenUsed/>
   </w:style>
-  <w:style w:type="paragraph" w:styleId="Lijstalinea">
+  <w:style w:type="paragraph" w:styleId="ListParagraph">
     <w:name w:val="List Paragraph"/>
-    <w:basedOn w:val="Standaard"/>
+    <w:basedOn w:val="Normal"/>
     <w:uiPriority w:val="34"/>
     <w:qFormat/>
     <w:rsid w:val="001A63F6"/>

</xml_diff>

<commit_message>
informatie behoefte af en plan van aanpak aangepast
</commit_message>
<xml_diff>
--- a/word/Plan van aanpak Bakkerij Leiden.docx
+++ b/word/Plan van aanpak Bakkerij Leiden.docx
@@ -39,6 +39,7 @@
           <w:lang w:val="en-US"/>
         </w:rPr>
       </w:pPr>
+      <w:proofErr w:type="spellStart"/>
       <w:r>
         <w:rPr>
           <w:sz w:val="20"/>
@@ -53,7 +54,34 @@
           <w:szCs w:val="20"/>
           <w:lang w:val="en-US"/>
         </w:rPr>
-        <w:t>le teamleden:</w:t>
+        <w:t>le</w:t>
+      </w:r>
+      <w:proofErr w:type="spellEnd"/>
+      <w:r>
+        <w:rPr>
+          <w:sz w:val="20"/>
+          <w:szCs w:val="20"/>
+          <w:lang w:val="en-US"/>
+        </w:rPr>
+        <w:t xml:space="preserve"> </w:t>
+      </w:r>
+      <w:proofErr w:type="spellStart"/>
+      <w:r>
+        <w:rPr>
+          <w:sz w:val="20"/>
+          <w:szCs w:val="20"/>
+          <w:lang w:val="en-US"/>
+        </w:rPr>
+        <w:t>teamleden</w:t>
+      </w:r>
+      <w:proofErr w:type="spellEnd"/>
+      <w:r>
+        <w:rPr>
+          <w:sz w:val="20"/>
+          <w:szCs w:val="20"/>
+          <w:lang w:val="en-US"/>
+        </w:rPr>
+        <w:t>:</w:t>
       </w:r>
     </w:p>
     <w:p>
@@ -237,495 +265,507 @@
         </w:rPr>
         <w:t>Dashboard.php pagina maken</w:t>
       </w:r>
-      <w:bookmarkStart w:id="0" w:name="_GoBack"/>
+    </w:p>
+    <w:p>
+      <w:pPr>
+        <w:pStyle w:val="ListParagraph"/>
+        <w:numPr>
+          <w:ilvl w:val="0"/>
+          <w:numId w:val="3"/>
+        </w:numPr>
+        <w:rPr>
+          <w:sz w:val="20"/>
+          <w:szCs w:val="20"/>
+        </w:rPr>
+      </w:pPr>
+      <w:r>
+        <w:rPr>
+          <w:sz w:val="20"/>
+          <w:szCs w:val="20"/>
+        </w:rPr>
+        <w:t>Alle pagina’s responsive maken</w:t>
+      </w:r>
+    </w:p>
+    <w:p>
+      <w:pPr>
+        <w:rPr>
+          <w:sz w:val="20"/>
+          <w:szCs w:val="20"/>
+          <w:lang w:val="en-US"/>
+        </w:rPr>
+      </w:pPr>
+    </w:p>
+    <w:p>
+      <w:pPr>
+        <w:rPr>
+          <w:sz w:val="20"/>
+          <w:szCs w:val="20"/>
+          <w:lang w:val="en-US"/>
+        </w:rPr>
+      </w:pPr>
+      <w:r>
+        <w:rPr>
+          <w:sz w:val="20"/>
+          <w:szCs w:val="20"/>
+          <w:lang w:val="en-US"/>
+        </w:rPr>
+        <w:t>Back-end:</w:t>
+      </w:r>
+    </w:p>
+    <w:p>
+      <w:pPr>
+        <w:pStyle w:val="ListParagraph"/>
+        <w:numPr>
+          <w:ilvl w:val="0"/>
+          <w:numId w:val="3"/>
+        </w:numPr>
+        <w:rPr>
+          <w:sz w:val="20"/>
+          <w:szCs w:val="20"/>
+        </w:rPr>
+      </w:pPr>
+      <w:r>
+        <w:rPr>
+          <w:sz w:val="20"/>
+          <w:szCs w:val="20"/>
+        </w:rPr>
+        <w:t>Database</w:t>
+      </w:r>
+      <w:r>
+        <w:rPr>
+          <w:sz w:val="20"/>
+          <w:szCs w:val="20"/>
+        </w:rPr>
+        <w:t xml:space="preserve"> maken.</w:t>
+      </w:r>
+    </w:p>
+    <w:p>
+      <w:pPr>
+        <w:pStyle w:val="ListParagraph"/>
+        <w:numPr>
+          <w:ilvl w:val="0"/>
+          <w:numId w:val="3"/>
+        </w:numPr>
+        <w:rPr>
+          <w:sz w:val="20"/>
+          <w:szCs w:val="20"/>
+          <w:lang w:val="en-US"/>
+        </w:rPr>
+      </w:pPr>
+      <w:r>
+        <w:rPr>
+          <w:sz w:val="20"/>
+          <w:szCs w:val="20"/>
+        </w:rPr>
+        <w:t>$Names bij producten neergezet.</w:t>
+      </w:r>
+    </w:p>
+    <w:p>
+      <w:pPr>
+        <w:pStyle w:val="ListParagraph"/>
+        <w:numPr>
+          <w:ilvl w:val="0"/>
+          <w:numId w:val="3"/>
+        </w:numPr>
+        <w:rPr>
+          <w:sz w:val="20"/>
+          <w:szCs w:val="20"/>
+        </w:rPr>
+      </w:pPr>
+      <w:r>
+        <w:rPr>
+          <w:sz w:val="20"/>
+          <w:szCs w:val="20"/>
+        </w:rPr>
+        <w:t>Molie betaling mogelijk maken</w:t>
+      </w:r>
+    </w:p>
+    <w:p>
+      <w:pPr>
+        <w:pStyle w:val="ListParagraph"/>
+        <w:numPr>
+          <w:ilvl w:val="0"/>
+          <w:numId w:val="3"/>
+        </w:numPr>
+        <w:rPr>
+          <w:sz w:val="20"/>
+          <w:szCs w:val="20"/>
+        </w:rPr>
+      </w:pPr>
+      <w:r>
+        <w:rPr>
+          <w:sz w:val="20"/>
+          <w:szCs w:val="20"/>
+        </w:rPr>
+        <w:t>Openingstijden aanmaken met aanpassing mogelijkheden bij dashboard</w:t>
+      </w:r>
+    </w:p>
+    <w:p>
+      <w:pPr>
+        <w:pStyle w:val="ListParagraph"/>
+        <w:numPr>
+          <w:ilvl w:val="0"/>
+          <w:numId w:val="3"/>
+        </w:numPr>
+        <w:rPr>
+          <w:sz w:val="20"/>
+          <w:szCs w:val="20"/>
+        </w:rPr>
+      </w:pPr>
+      <w:r>
+        <w:rPr>
+          <w:sz w:val="20"/>
+          <w:szCs w:val="20"/>
+        </w:rPr>
+        <w:t>Email conformatie maken voor klanten</w:t>
+      </w:r>
+    </w:p>
+    <w:p>
+      <w:pPr>
+        <w:pStyle w:val="ListParagraph"/>
+        <w:rPr>
+          <w:sz w:val="20"/>
+          <w:szCs w:val="20"/>
+        </w:rPr>
+      </w:pPr>
+    </w:p>
+    <w:p>
+      <w:pPr>
+        <w:rPr>
+          <w:sz w:val="20"/>
+          <w:szCs w:val="20"/>
+          <w:lang w:val="en-US"/>
+        </w:rPr>
+      </w:pPr>
+      <w:proofErr w:type="spellStart"/>
+      <w:r>
+        <w:rPr>
+          <w:sz w:val="20"/>
+          <w:szCs w:val="20"/>
+          <w:lang w:val="en-US"/>
+        </w:rPr>
+        <w:t>Documentatie</w:t>
+      </w:r>
+      <w:proofErr w:type="spellEnd"/>
+      <w:r>
+        <w:rPr>
+          <w:sz w:val="20"/>
+          <w:szCs w:val="20"/>
+          <w:lang w:val="en-US"/>
+        </w:rPr>
+        <w:t>:</w:t>
+      </w:r>
+    </w:p>
+    <w:p>
+      <w:pPr>
+        <w:pStyle w:val="ListParagraph"/>
+        <w:numPr>
+          <w:ilvl w:val="0"/>
+          <w:numId w:val="3"/>
+        </w:numPr>
+        <w:rPr>
+          <w:sz w:val="20"/>
+          <w:szCs w:val="20"/>
+        </w:rPr>
+      </w:pPr>
+      <w:r>
+        <w:rPr>
+          <w:sz w:val="20"/>
+          <w:szCs w:val="20"/>
+        </w:rPr>
+        <w:t>FO/TO documentaties maken.</w:t>
+      </w:r>
+    </w:p>
+    <w:p>
+      <w:pPr>
+        <w:pStyle w:val="ListParagraph"/>
+        <w:numPr>
+          <w:ilvl w:val="0"/>
+          <w:numId w:val="3"/>
+        </w:numPr>
+        <w:rPr>
+          <w:sz w:val="20"/>
+          <w:szCs w:val="20"/>
+        </w:rPr>
+      </w:pPr>
+      <w:r>
+        <w:rPr>
+          <w:sz w:val="20"/>
+          <w:szCs w:val="20"/>
+        </w:rPr>
+        <w:t>interview vragen</w:t>
+      </w:r>
+      <w:r>
+        <w:rPr>
+          <w:sz w:val="20"/>
+          <w:szCs w:val="20"/>
+        </w:rPr>
+        <w:t xml:space="preserve"> klaarmaken.</w:t>
+      </w:r>
+    </w:p>
+    <w:p>
+      <w:pPr>
+        <w:pStyle w:val="ListParagraph"/>
+        <w:numPr>
+          <w:ilvl w:val="0"/>
+          <w:numId w:val="3"/>
+        </w:numPr>
+        <w:rPr>
+          <w:sz w:val="20"/>
+          <w:szCs w:val="20"/>
+        </w:rPr>
+      </w:pPr>
+      <w:r>
+        <w:rPr>
+          <w:sz w:val="20"/>
+          <w:szCs w:val="20"/>
+        </w:rPr>
+        <w:t>contract aanmaken</w:t>
+      </w:r>
+      <w:r>
+        <w:rPr>
+          <w:sz w:val="20"/>
+          <w:szCs w:val="20"/>
+        </w:rPr>
+        <w:t>.</w:t>
+      </w:r>
+    </w:p>
+    <w:p>
+      <w:pPr>
+        <w:pStyle w:val="ListParagraph"/>
+        <w:numPr>
+          <w:ilvl w:val="0"/>
+          <w:numId w:val="3"/>
+        </w:numPr>
+        <w:rPr>
+          <w:sz w:val="20"/>
+          <w:szCs w:val="20"/>
+        </w:rPr>
+      </w:pPr>
+      <w:r>
+        <w:rPr>
+          <w:sz w:val="20"/>
+          <w:szCs w:val="20"/>
+        </w:rPr>
+        <w:t>Logboek maken en dagelijks bijhouden.</w:t>
+      </w:r>
+    </w:p>
+    <w:p>
+      <w:pPr>
+        <w:pStyle w:val="ListParagraph"/>
+        <w:numPr>
+          <w:ilvl w:val="0"/>
+          <w:numId w:val="3"/>
+        </w:numPr>
+        <w:rPr>
+          <w:sz w:val="20"/>
+          <w:szCs w:val="20"/>
+        </w:rPr>
+      </w:pPr>
+      <w:r>
+        <w:rPr>
+          <w:sz w:val="20"/>
+          <w:szCs w:val="20"/>
+        </w:rPr>
+        <w:t>Informatie zoeken over allerg</w:t>
+      </w:r>
+      <w:r>
+        <w:rPr>
+          <w:sz w:val="20"/>
+          <w:szCs w:val="20"/>
+        </w:rPr>
+        <w:t>enen.</w:t>
+      </w:r>
+    </w:p>
+    <w:p>
+      <w:pPr>
+        <w:rPr>
+          <w:sz w:val="20"/>
+          <w:szCs w:val="20"/>
+        </w:rPr>
+      </w:pPr>
+    </w:p>
+    <w:p>
+      <w:pPr>
+        <w:rPr>
+          <w:sz w:val="20"/>
+          <w:szCs w:val="20"/>
+        </w:rPr>
+      </w:pPr>
+      <w:r>
+        <w:rPr>
+          <w:sz w:val="20"/>
+          <w:szCs w:val="20"/>
+        </w:rPr>
+        <w:t>Design:</w:t>
+      </w:r>
+    </w:p>
+    <w:p>
+      <w:pPr>
+        <w:pStyle w:val="ListParagraph"/>
+        <w:numPr>
+          <w:ilvl w:val="0"/>
+          <w:numId w:val="3"/>
+        </w:numPr>
+        <w:rPr>
+          <w:sz w:val="20"/>
+          <w:szCs w:val="20"/>
+        </w:rPr>
+      </w:pPr>
+      <w:bookmarkStart w:id="0" w:name="_Hlk37359691"/>
+      <w:r>
+        <w:rPr>
+          <w:sz w:val="20"/>
+          <w:szCs w:val="20"/>
+        </w:rPr>
+        <w:t>Wireframes maken</w:t>
+      </w:r>
+      <w:r>
+        <w:rPr>
+          <w:sz w:val="20"/>
+          <w:szCs w:val="20"/>
+        </w:rPr>
+        <w:t>.</w:t>
+      </w:r>
+    </w:p>
+    <w:p>
+      <w:pPr>
+        <w:pStyle w:val="ListParagraph"/>
+        <w:numPr>
+          <w:ilvl w:val="0"/>
+          <w:numId w:val="3"/>
+        </w:numPr>
+        <w:rPr>
+          <w:sz w:val="20"/>
+          <w:szCs w:val="20"/>
+        </w:rPr>
+      </w:pPr>
+      <w:r>
+        <w:rPr>
+          <w:sz w:val="20"/>
+          <w:szCs w:val="20"/>
+        </w:rPr>
+        <w:t xml:space="preserve">use case diagram </w:t>
+      </w:r>
+      <w:r>
+        <w:rPr>
+          <w:sz w:val="20"/>
+          <w:szCs w:val="20"/>
+        </w:rPr>
+        <w:t>aanmaken</w:t>
+      </w:r>
+      <w:r>
+        <w:rPr>
+          <w:sz w:val="20"/>
+          <w:szCs w:val="20"/>
+        </w:rPr>
+        <w:t>.</w:t>
+      </w:r>
+    </w:p>
+    <w:p>
+      <w:pPr>
+        <w:pStyle w:val="ListParagraph"/>
+        <w:numPr>
+          <w:ilvl w:val="0"/>
+          <w:numId w:val="3"/>
+        </w:numPr>
+        <w:rPr>
+          <w:sz w:val="20"/>
+          <w:szCs w:val="20"/>
+        </w:rPr>
+      </w:pPr>
+      <w:r>
+        <w:rPr>
+          <w:sz w:val="20"/>
+          <w:szCs w:val="20"/>
+        </w:rPr>
+        <w:t>Flowchart aanmaken.</w:t>
+      </w:r>
+    </w:p>
+    <w:p>
+      <w:pPr>
+        <w:pStyle w:val="ListParagraph"/>
+        <w:numPr>
+          <w:ilvl w:val="0"/>
+          <w:numId w:val="3"/>
+        </w:numPr>
+        <w:rPr>
+          <w:sz w:val="20"/>
+          <w:szCs w:val="20"/>
+        </w:rPr>
+      </w:pPr>
+      <w:r>
+        <w:rPr>
+          <w:sz w:val="20"/>
+          <w:szCs w:val="20"/>
+        </w:rPr>
+        <w:t xml:space="preserve">ERD diagram </w:t>
+      </w:r>
+      <w:r>
+        <w:rPr>
+          <w:sz w:val="20"/>
+          <w:szCs w:val="20"/>
+        </w:rPr>
+        <w:t>maken</w:t>
+      </w:r>
+      <w:r>
+        <w:rPr>
+          <w:sz w:val="20"/>
+          <w:szCs w:val="20"/>
+        </w:rPr>
+        <w:t xml:space="preserve"> van database.</w:t>
+      </w:r>
+    </w:p>
+    <w:p>
+      <w:pPr>
+        <w:pStyle w:val="ListParagraph"/>
+        <w:numPr>
+          <w:ilvl w:val="0"/>
+          <w:numId w:val="3"/>
+        </w:numPr>
+        <w:rPr>
+          <w:sz w:val="20"/>
+          <w:szCs w:val="20"/>
+        </w:rPr>
+      </w:pPr>
+      <w:r>
+        <w:rPr>
+          <w:sz w:val="20"/>
+          <w:szCs w:val="20"/>
+        </w:rPr>
+        <w:t>Design voor de website maken.</w:t>
+      </w:r>
+    </w:p>
+    <w:p>
+      <w:pPr>
+        <w:pStyle w:val="ListParagraph"/>
+        <w:numPr>
+          <w:ilvl w:val="0"/>
+          <w:numId w:val="3"/>
+        </w:numPr>
+        <w:rPr>
+          <w:sz w:val="20"/>
+          <w:szCs w:val="20"/>
+        </w:rPr>
+      </w:pPr>
+      <w:r>
+        <w:rPr>
+          <w:sz w:val="20"/>
+          <w:szCs w:val="20"/>
+        </w:rPr>
+        <w:t>Logo bewerken en aapassen in fotoshop.</w:t>
+      </w:r>
+    </w:p>
+    <w:p>
+      <w:pPr>
+        <w:rPr>
+          <w:sz w:val="20"/>
+          <w:szCs w:val="20"/>
+        </w:rPr>
+      </w:pPr>
+      <w:bookmarkStart w:id="1" w:name="_GoBack"/>
       <w:bookmarkEnd w:id="0"/>
-    </w:p>
-    <w:p>
-      <w:pPr>
-        <w:pStyle w:val="ListParagraph"/>
-        <w:numPr>
-          <w:ilvl w:val="0"/>
-          <w:numId w:val="3"/>
-        </w:numPr>
-        <w:rPr>
-          <w:sz w:val="20"/>
-          <w:szCs w:val="20"/>
-        </w:rPr>
-      </w:pPr>
-      <w:r>
-        <w:rPr>
-          <w:sz w:val="20"/>
-          <w:szCs w:val="20"/>
-        </w:rPr>
-        <w:t>Alle pagina’s responsive maken</w:t>
-      </w:r>
-    </w:p>
-    <w:p>
-      <w:pPr>
-        <w:rPr>
-          <w:sz w:val="20"/>
-          <w:szCs w:val="20"/>
-          <w:lang w:val="en-US"/>
-        </w:rPr>
-      </w:pPr>
-    </w:p>
-    <w:p>
-      <w:pPr>
-        <w:rPr>
-          <w:sz w:val="20"/>
-          <w:szCs w:val="20"/>
-          <w:lang w:val="en-US"/>
-        </w:rPr>
-      </w:pPr>
-      <w:r>
-        <w:rPr>
-          <w:sz w:val="20"/>
-          <w:szCs w:val="20"/>
-          <w:lang w:val="en-US"/>
-        </w:rPr>
-        <w:t>Back-end:</w:t>
-      </w:r>
-    </w:p>
-    <w:p>
-      <w:pPr>
-        <w:pStyle w:val="ListParagraph"/>
-        <w:numPr>
-          <w:ilvl w:val="0"/>
-          <w:numId w:val="3"/>
-        </w:numPr>
-        <w:rPr>
-          <w:sz w:val="20"/>
-          <w:szCs w:val="20"/>
-        </w:rPr>
-      </w:pPr>
-      <w:r>
-        <w:rPr>
-          <w:sz w:val="20"/>
-          <w:szCs w:val="20"/>
-        </w:rPr>
-        <w:t>Database</w:t>
-      </w:r>
-      <w:r>
-        <w:rPr>
-          <w:sz w:val="20"/>
-          <w:szCs w:val="20"/>
-        </w:rPr>
-        <w:t xml:space="preserve"> maken.</w:t>
-      </w:r>
-    </w:p>
-    <w:p>
-      <w:pPr>
-        <w:pStyle w:val="ListParagraph"/>
-        <w:numPr>
-          <w:ilvl w:val="0"/>
-          <w:numId w:val="3"/>
-        </w:numPr>
-        <w:rPr>
-          <w:sz w:val="20"/>
-          <w:szCs w:val="20"/>
-          <w:lang w:val="en-US"/>
-        </w:rPr>
-      </w:pPr>
-      <w:r>
-        <w:rPr>
-          <w:sz w:val="20"/>
-          <w:szCs w:val="20"/>
-        </w:rPr>
-        <w:t>$Names bij producten neergezet.</w:t>
-      </w:r>
-    </w:p>
-    <w:p>
-      <w:pPr>
-        <w:pStyle w:val="ListParagraph"/>
-        <w:numPr>
-          <w:ilvl w:val="0"/>
-          <w:numId w:val="3"/>
-        </w:numPr>
-        <w:rPr>
-          <w:sz w:val="20"/>
-          <w:szCs w:val="20"/>
-        </w:rPr>
-      </w:pPr>
-      <w:r>
-        <w:rPr>
-          <w:sz w:val="20"/>
-          <w:szCs w:val="20"/>
-        </w:rPr>
-        <w:t>Molie betaling mogelijk maken</w:t>
-      </w:r>
-    </w:p>
-    <w:p>
-      <w:pPr>
-        <w:pStyle w:val="ListParagraph"/>
-        <w:numPr>
-          <w:ilvl w:val="0"/>
-          <w:numId w:val="3"/>
-        </w:numPr>
-        <w:rPr>
-          <w:sz w:val="20"/>
-          <w:szCs w:val="20"/>
-        </w:rPr>
-      </w:pPr>
-      <w:r>
-        <w:rPr>
-          <w:sz w:val="20"/>
-          <w:szCs w:val="20"/>
-        </w:rPr>
-        <w:t>Openingstijden aanmaken met aanpassing mogelijkheden bij dashboard</w:t>
-      </w:r>
-    </w:p>
-    <w:p>
-      <w:pPr>
-        <w:pStyle w:val="ListParagraph"/>
-        <w:numPr>
-          <w:ilvl w:val="0"/>
-          <w:numId w:val="3"/>
-        </w:numPr>
-        <w:rPr>
-          <w:sz w:val="20"/>
-          <w:szCs w:val="20"/>
-        </w:rPr>
-      </w:pPr>
-      <w:r>
-        <w:rPr>
-          <w:sz w:val="20"/>
-          <w:szCs w:val="20"/>
-        </w:rPr>
-        <w:t>Email conformatie maken voor klanten</w:t>
-      </w:r>
-    </w:p>
-    <w:p>
-      <w:pPr>
-        <w:pStyle w:val="ListParagraph"/>
-        <w:rPr>
-          <w:sz w:val="20"/>
-          <w:szCs w:val="20"/>
-        </w:rPr>
-      </w:pPr>
-    </w:p>
-    <w:p>
-      <w:pPr>
-        <w:rPr>
-          <w:sz w:val="20"/>
-          <w:szCs w:val="20"/>
-          <w:lang w:val="en-US"/>
-        </w:rPr>
-      </w:pPr>
-      <w:r>
-        <w:rPr>
-          <w:sz w:val="20"/>
-          <w:szCs w:val="20"/>
-          <w:lang w:val="en-US"/>
-        </w:rPr>
-        <w:t>Documentatie:</w:t>
-      </w:r>
-    </w:p>
-    <w:p>
-      <w:pPr>
-        <w:pStyle w:val="ListParagraph"/>
-        <w:numPr>
-          <w:ilvl w:val="0"/>
-          <w:numId w:val="3"/>
-        </w:numPr>
-        <w:rPr>
-          <w:sz w:val="20"/>
-          <w:szCs w:val="20"/>
-        </w:rPr>
-      </w:pPr>
-      <w:r>
-        <w:rPr>
-          <w:sz w:val="20"/>
-          <w:szCs w:val="20"/>
-        </w:rPr>
-        <w:t>FO/TO documentaties maken.</w:t>
-      </w:r>
-    </w:p>
-    <w:p>
-      <w:pPr>
-        <w:pStyle w:val="ListParagraph"/>
-        <w:numPr>
-          <w:ilvl w:val="0"/>
-          <w:numId w:val="3"/>
-        </w:numPr>
-        <w:rPr>
-          <w:sz w:val="20"/>
-          <w:szCs w:val="20"/>
-        </w:rPr>
-      </w:pPr>
-      <w:r>
-        <w:rPr>
-          <w:sz w:val="20"/>
-          <w:szCs w:val="20"/>
-        </w:rPr>
-        <w:t>interview vragen</w:t>
-      </w:r>
-      <w:r>
-        <w:rPr>
-          <w:sz w:val="20"/>
-          <w:szCs w:val="20"/>
-        </w:rPr>
-        <w:t xml:space="preserve"> klaarmaken.</w:t>
-      </w:r>
-    </w:p>
-    <w:p>
-      <w:pPr>
-        <w:pStyle w:val="ListParagraph"/>
-        <w:numPr>
-          <w:ilvl w:val="0"/>
-          <w:numId w:val="3"/>
-        </w:numPr>
-        <w:rPr>
-          <w:sz w:val="20"/>
-          <w:szCs w:val="20"/>
-        </w:rPr>
-      </w:pPr>
-      <w:r>
-        <w:rPr>
-          <w:sz w:val="20"/>
-          <w:szCs w:val="20"/>
-        </w:rPr>
-        <w:t>contract aanmaken</w:t>
-      </w:r>
-      <w:r>
-        <w:rPr>
-          <w:sz w:val="20"/>
-          <w:szCs w:val="20"/>
-        </w:rPr>
-        <w:t>.</w:t>
-      </w:r>
-    </w:p>
-    <w:p>
-      <w:pPr>
-        <w:pStyle w:val="ListParagraph"/>
-        <w:numPr>
-          <w:ilvl w:val="0"/>
-          <w:numId w:val="3"/>
-        </w:numPr>
-        <w:rPr>
-          <w:sz w:val="20"/>
-          <w:szCs w:val="20"/>
-        </w:rPr>
-      </w:pPr>
-      <w:r>
-        <w:rPr>
-          <w:sz w:val="20"/>
-          <w:szCs w:val="20"/>
-        </w:rPr>
-        <w:t>Logboek maken</w:t>
-      </w:r>
-      <w:r>
-        <w:rPr>
-          <w:sz w:val="20"/>
-          <w:szCs w:val="20"/>
-        </w:rPr>
-        <w:t xml:space="preserve"> en dagelijks bijhouden</w:t>
-      </w:r>
-      <w:r>
-        <w:rPr>
-          <w:sz w:val="20"/>
-          <w:szCs w:val="20"/>
-        </w:rPr>
-        <w:t>.</w:t>
-      </w:r>
-    </w:p>
-    <w:p>
-      <w:pPr>
-        <w:pStyle w:val="ListParagraph"/>
-        <w:numPr>
-          <w:ilvl w:val="0"/>
-          <w:numId w:val="3"/>
-        </w:numPr>
-        <w:rPr>
-          <w:sz w:val="20"/>
-          <w:szCs w:val="20"/>
-        </w:rPr>
-      </w:pPr>
-      <w:r>
-        <w:rPr>
-          <w:sz w:val="20"/>
-          <w:szCs w:val="20"/>
-        </w:rPr>
-        <w:t>Informatie zoeken over allerg</w:t>
-      </w:r>
-      <w:r>
-        <w:rPr>
-          <w:sz w:val="20"/>
-          <w:szCs w:val="20"/>
-        </w:rPr>
-        <w:t>enen.</w:t>
-      </w:r>
-    </w:p>
-    <w:p>
-      <w:pPr>
-        <w:rPr>
-          <w:sz w:val="20"/>
-          <w:szCs w:val="20"/>
-        </w:rPr>
-      </w:pPr>
-    </w:p>
-    <w:p>
-      <w:pPr>
-        <w:rPr>
-          <w:sz w:val="20"/>
-          <w:szCs w:val="20"/>
-        </w:rPr>
-      </w:pPr>
-      <w:r>
-        <w:rPr>
-          <w:sz w:val="20"/>
-          <w:szCs w:val="20"/>
-        </w:rPr>
-        <w:t>Design:</w:t>
-      </w:r>
-    </w:p>
-    <w:p>
-      <w:pPr>
-        <w:pStyle w:val="ListParagraph"/>
-        <w:numPr>
-          <w:ilvl w:val="0"/>
-          <w:numId w:val="3"/>
-        </w:numPr>
-        <w:rPr>
-          <w:sz w:val="20"/>
-          <w:szCs w:val="20"/>
-        </w:rPr>
-      </w:pPr>
-      <w:r>
-        <w:rPr>
-          <w:sz w:val="20"/>
-          <w:szCs w:val="20"/>
-        </w:rPr>
-        <w:t>Wireframes maken</w:t>
-      </w:r>
-      <w:r>
-        <w:rPr>
-          <w:sz w:val="20"/>
-          <w:szCs w:val="20"/>
-        </w:rPr>
-        <w:t>.</w:t>
-      </w:r>
-    </w:p>
-    <w:p>
-      <w:pPr>
-        <w:pStyle w:val="ListParagraph"/>
-        <w:numPr>
-          <w:ilvl w:val="0"/>
-          <w:numId w:val="3"/>
-        </w:numPr>
-        <w:rPr>
-          <w:sz w:val="20"/>
-          <w:szCs w:val="20"/>
-        </w:rPr>
-      </w:pPr>
-      <w:r>
-        <w:rPr>
-          <w:sz w:val="20"/>
-          <w:szCs w:val="20"/>
-        </w:rPr>
-        <w:t xml:space="preserve">use case diagram </w:t>
-      </w:r>
-      <w:r>
-        <w:rPr>
-          <w:sz w:val="20"/>
-          <w:szCs w:val="20"/>
-        </w:rPr>
-        <w:t>aanmaken</w:t>
-      </w:r>
-      <w:r>
-        <w:rPr>
-          <w:sz w:val="20"/>
-          <w:szCs w:val="20"/>
-        </w:rPr>
-        <w:t>.</w:t>
-      </w:r>
-    </w:p>
-    <w:p>
-      <w:pPr>
-        <w:pStyle w:val="ListParagraph"/>
-        <w:numPr>
-          <w:ilvl w:val="0"/>
-          <w:numId w:val="3"/>
-        </w:numPr>
-        <w:rPr>
-          <w:sz w:val="20"/>
-          <w:szCs w:val="20"/>
-        </w:rPr>
-      </w:pPr>
-      <w:r>
-        <w:rPr>
-          <w:sz w:val="20"/>
-          <w:szCs w:val="20"/>
-        </w:rPr>
-        <w:t>Flowchart aanmaken.</w:t>
-      </w:r>
-    </w:p>
-    <w:p>
-      <w:pPr>
-        <w:pStyle w:val="ListParagraph"/>
-        <w:numPr>
-          <w:ilvl w:val="0"/>
-          <w:numId w:val="3"/>
-        </w:numPr>
-        <w:rPr>
-          <w:sz w:val="20"/>
-          <w:szCs w:val="20"/>
-        </w:rPr>
-      </w:pPr>
-      <w:r>
-        <w:rPr>
-          <w:sz w:val="20"/>
-          <w:szCs w:val="20"/>
-        </w:rPr>
-        <w:t>ERD diagram natekenen van database.</w:t>
-      </w:r>
-    </w:p>
-    <w:p>
-      <w:pPr>
-        <w:pStyle w:val="ListParagraph"/>
-        <w:numPr>
-          <w:ilvl w:val="0"/>
-          <w:numId w:val="3"/>
-        </w:numPr>
-        <w:rPr>
-          <w:sz w:val="20"/>
-          <w:szCs w:val="20"/>
-        </w:rPr>
-      </w:pPr>
-      <w:r>
-        <w:rPr>
-          <w:sz w:val="20"/>
-          <w:szCs w:val="20"/>
-        </w:rPr>
-        <w:t>Design voor de website maken.</w:t>
-      </w:r>
-    </w:p>
-    <w:p>
-      <w:pPr>
-        <w:pStyle w:val="ListParagraph"/>
-        <w:numPr>
-          <w:ilvl w:val="0"/>
-          <w:numId w:val="3"/>
-        </w:numPr>
-        <w:rPr>
-          <w:sz w:val="20"/>
-          <w:szCs w:val="20"/>
-        </w:rPr>
-      </w:pPr>
-      <w:r>
-        <w:rPr>
-          <w:sz w:val="20"/>
-          <w:szCs w:val="20"/>
-        </w:rPr>
-        <w:t>Logo bewerken en aapassen in fotoshop.</w:t>
-      </w:r>
-    </w:p>
-    <w:p>
-      <w:pPr>
-        <w:rPr>
-          <w:sz w:val="20"/>
-          <w:szCs w:val="20"/>
-        </w:rPr>
-      </w:pPr>
+      <w:bookmarkEnd w:id="1"/>
     </w:p>
     <w:sectPr>
       <w:pgSz w:w="11906" w:h="16838"/>
@@ -1213,6 +1253,7 @@
     <w:lsdException w:name="HTML Sample" w:semiHidden="1" w:unhideWhenUsed="1"/>
     <w:lsdException w:name="HTML Typewriter" w:semiHidden="1" w:unhideWhenUsed="1"/>
     <w:lsdException w:name="HTML Variable" w:semiHidden="1" w:unhideWhenUsed="1"/>
+    <w:lsdException w:name="Normal Table" w:semiHidden="1" w:unhideWhenUsed="1"/>
     <w:lsdException w:name="annotation subject" w:semiHidden="1" w:unhideWhenUsed="1"/>
     <w:lsdException w:name="No List" w:semiHidden="1" w:unhideWhenUsed="1"/>
     <w:lsdException w:name="Outline List 1" w:semiHidden="1" w:unhideWhenUsed="1"/>
@@ -1259,8 +1300,10 @@
     <w:lsdException w:name="Table Subtle 2" w:semiHidden="1" w:unhideWhenUsed="1"/>
     <w:lsdException w:name="Table Web 1" w:semiHidden="1" w:unhideWhenUsed="1"/>
     <w:lsdException w:name="Table Web 2" w:semiHidden="1" w:unhideWhenUsed="1"/>
+    <w:lsdException w:name="Table Web 3" w:semiHidden="1" w:unhideWhenUsed="1"/>
     <w:lsdException w:name="Balloon Text" w:semiHidden="1" w:unhideWhenUsed="1"/>
     <w:lsdException w:name="Table Grid" w:uiPriority="39"/>
+    <w:lsdException w:name="Table Theme" w:semiHidden="1" w:unhideWhenUsed="1"/>
     <w:lsdException w:name="Placeholder Text" w:semiHidden="1"/>
     <w:lsdException w:name="No Spacing" w:uiPriority="1" w:qFormat="1"/>
     <w:lsdException w:name="Light Shading" w:uiPriority="60"/>

</xml_diff>